<commit_message>
updated course 1 week 2 content
</commit_message>
<xml_diff>
--- a/notes/course_one.docx
+++ b/notes/course_one.docx
@@ -218,12 +218,12 @@
           <wp:inline distB="114300" distT="114300" distL="114300" distR="114300">
             <wp:extent cx="1538131" cy="1525313"/>
             <wp:effectExtent b="0" l="0" r="0" t="0"/>
-            <wp:docPr id="17" name="image13.png"/>
+            <wp:docPr id="35" name="image21.png"/>
             <a:graphic>
               <a:graphicData uri="http://schemas.openxmlformats.org/drawingml/2006/picture">
                 <pic:pic>
                   <pic:nvPicPr>
-                    <pic:cNvPr id="0" name="image13.png"/>
+                    <pic:cNvPr id="0" name="image21.png"/>
                     <pic:cNvPicPr preferRelativeResize="0"/>
                   </pic:nvPicPr>
                   <pic:blipFill>
@@ -1569,15 +1569,535 @@
             </w:tabs>
             <w:spacing w:before="200" w:line="240" w:lineRule="auto"/>
             <w:ind w:left="0" w:firstLine="0"/>
+            <w:rPr>
+              <w:rFonts w:ascii="Arial" w:cs="Arial" w:eastAsia="Arial" w:hAnsi="Arial"/>
+              <w:b w:val="1"/>
+              <w:i w:val="0"/>
+              <w:smallCaps w:val="0"/>
+              <w:strike w:val="0"/>
+              <w:color w:val="000000"/>
+              <w:sz w:val="22"/>
+              <w:szCs w:val="22"/>
+              <w:u w:val="none"/>
+              <w:shd w:fill="auto" w:val="clear"/>
+              <w:vertAlign w:val="baseline"/>
+            </w:rPr>
+          </w:pPr>
+          <w:hyperlink w:anchor="_laegzymzlav3">
+            <w:r>
+              <w:rPr>
+                <w:rFonts w:ascii="Arial" w:cs="Arial" w:eastAsia="Arial" w:hAnsi="Arial"/>
+                <w:b w:val="1"/>
+                <w:i w:val="0"/>
+                <w:smallCaps w:val="0"/>
+                <w:strike w:val="0"/>
+                <w:color w:val="000000"/>
+                <w:sz w:val="22"/>
+                <w:szCs w:val="22"/>
+                <w:u w:val="none"/>
+                <w:shd w:fill="auto" w:val="clear"/>
+                <w:vertAlign w:val="baseline"/>
+                <w:rtl w:val="0"/>
+              </w:rPr>
+              <w:t xml:space="preserve">Week 2: Data Bias and Feature Importance</w:t>
+            </w:r>
+          </w:hyperlink>
+          <w:r>
+            <w:rPr>
+              <w:rFonts w:ascii="Arial" w:cs="Arial" w:eastAsia="Arial" w:hAnsi="Arial"/>
+              <w:b w:val="1"/>
+              <w:i w:val="0"/>
+              <w:smallCaps w:val="0"/>
+              <w:strike w:val="0"/>
+              <w:color w:val="000000"/>
+              <w:sz w:val="22"/>
+              <w:szCs w:val="22"/>
+              <w:u w:val="none"/>
+              <w:shd w:fill="auto" w:val="clear"/>
+              <w:vertAlign w:val="baseline"/>
+              <w:rtl w:val="0"/>
+            </w:rPr>
+            <w:tab/>
+          </w:r>
+          <w:r>
+            <w:fldChar w:fldCharType="begin"/>
+            <w:instrText xml:space="preserve"> PAGEREF _laegzymzlav3 \h </w:instrText>
+            <w:fldChar w:fldCharType="separate"/>
+          </w:r>
+          <w:r>
+            <w:rPr>
+              <w:rFonts w:ascii="Arial" w:cs="Arial" w:eastAsia="Arial" w:hAnsi="Arial"/>
+              <w:b w:val="1"/>
+              <w:i w:val="0"/>
+              <w:smallCaps w:val="0"/>
+              <w:strike w:val="0"/>
+              <w:color w:val="000000"/>
+              <w:sz w:val="22"/>
+              <w:szCs w:val="22"/>
+              <w:u w:val="none"/>
+              <w:shd w:fill="auto" w:val="clear"/>
+              <w:vertAlign w:val="baseline"/>
+              <w:rtl w:val="0"/>
+            </w:rPr>
+            <w:t xml:space="preserve">16</w:t>
+          </w:r>
+          <w:r>
+            <w:fldChar w:fldCharType="end"/>
+          </w:r>
+          <w:r>
+            <w:rPr>
+              <w:rtl w:val="0"/>
+            </w:rPr>
+          </w:r>
+        </w:p>
+        <w:p>
+          <w:pPr>
+            <w:tabs>
+              <w:tab w:val="right" w:pos="9025.511811023624"/>
+            </w:tabs>
+            <w:spacing w:before="60" w:line="240" w:lineRule="auto"/>
+            <w:ind w:left="360" w:firstLine="0"/>
+            <w:rPr>
+              <w:rFonts w:ascii="Arial" w:cs="Arial" w:eastAsia="Arial" w:hAnsi="Arial"/>
+              <w:b w:val="0"/>
+              <w:i w:val="0"/>
+              <w:smallCaps w:val="0"/>
+              <w:strike w:val="0"/>
+              <w:color w:val="000000"/>
+              <w:sz w:val="22"/>
+              <w:szCs w:val="22"/>
+              <w:u w:val="none"/>
+              <w:shd w:fill="auto" w:val="clear"/>
+              <w:vertAlign w:val="baseline"/>
+            </w:rPr>
+          </w:pPr>
+          <w:hyperlink w:anchor="_yory91k8s08n">
+            <w:r>
+              <w:rPr>
+                <w:rFonts w:ascii="Arial" w:cs="Arial" w:eastAsia="Arial" w:hAnsi="Arial"/>
+                <w:b w:val="0"/>
+                <w:i w:val="0"/>
+                <w:smallCaps w:val="0"/>
+                <w:strike w:val="0"/>
+                <w:color w:val="000000"/>
+                <w:sz w:val="22"/>
+                <w:szCs w:val="22"/>
+                <w:u w:val="none"/>
+                <w:shd w:fill="auto" w:val="clear"/>
+                <w:vertAlign w:val="baseline"/>
+                <w:rtl w:val="0"/>
+              </w:rPr>
+              <w:t xml:space="preserve">Statistical bias and feature importance</w:t>
+            </w:r>
+          </w:hyperlink>
+          <w:r>
+            <w:rPr>
+              <w:rFonts w:ascii="Arial" w:cs="Arial" w:eastAsia="Arial" w:hAnsi="Arial"/>
+              <w:b w:val="0"/>
+              <w:i w:val="0"/>
+              <w:smallCaps w:val="0"/>
+              <w:strike w:val="0"/>
+              <w:color w:val="000000"/>
+              <w:sz w:val="22"/>
+              <w:szCs w:val="22"/>
+              <w:u w:val="none"/>
+              <w:shd w:fill="auto" w:val="clear"/>
+              <w:vertAlign w:val="baseline"/>
+              <w:rtl w:val="0"/>
+            </w:rPr>
+            <w:tab/>
+          </w:r>
+          <w:r>
+            <w:fldChar w:fldCharType="begin"/>
+            <w:instrText xml:space="preserve"> PAGEREF _yory91k8s08n \h </w:instrText>
+            <w:fldChar w:fldCharType="separate"/>
+          </w:r>
+          <w:r>
+            <w:rPr>
+              <w:rFonts w:ascii="Arial" w:cs="Arial" w:eastAsia="Arial" w:hAnsi="Arial"/>
+              <w:b w:val="0"/>
+              <w:i w:val="0"/>
+              <w:smallCaps w:val="0"/>
+              <w:strike w:val="0"/>
+              <w:color w:val="000000"/>
+              <w:sz w:val="22"/>
+              <w:szCs w:val="22"/>
+              <w:u w:val="none"/>
+              <w:shd w:fill="auto" w:val="clear"/>
+              <w:vertAlign w:val="baseline"/>
+              <w:rtl w:val="0"/>
+            </w:rPr>
+            <w:t xml:space="preserve">16</w:t>
+          </w:r>
+          <w:r>
+            <w:fldChar w:fldCharType="end"/>
+          </w:r>
+          <w:r>
+            <w:rPr>
+              <w:rtl w:val="0"/>
+            </w:rPr>
+          </w:r>
+        </w:p>
+        <w:p>
+          <w:pPr>
+            <w:tabs>
+              <w:tab w:val="right" w:pos="9025.511811023624"/>
+            </w:tabs>
+            <w:spacing w:before="60" w:line="240" w:lineRule="auto"/>
+            <w:ind w:left="720" w:firstLine="0"/>
             <w:rPr/>
           </w:pPr>
-          <w:hyperlink w:anchor="_laegzymzlav3">
+          <w:hyperlink w:anchor="_7ewo42a1rpxm">
+            <w:r>
+              <w:rPr>
+                <w:rtl w:val="0"/>
+              </w:rPr>
+              <w:t xml:space="preserve">Statistical Bias</w:t>
+            </w:r>
+          </w:hyperlink>
+          <w:r>
+            <w:rPr>
+              <w:rtl w:val="0"/>
+            </w:rPr>
+            <w:tab/>
+          </w:r>
+          <w:r>
+            <w:fldChar w:fldCharType="begin"/>
+            <w:instrText xml:space="preserve"> PAGEREF _7ewo42a1rpxm \h </w:instrText>
+            <w:fldChar w:fldCharType="separate"/>
+          </w:r>
+          <w:r>
+            <w:rPr>
+              <w:rtl w:val="0"/>
+            </w:rPr>
+            <w:t xml:space="preserve">16</w:t>
+          </w:r>
+          <w:r>
+            <w:fldChar w:fldCharType="end"/>
+          </w:r>
+          <w:r>
+            <w:rPr>
+              <w:rtl w:val="0"/>
+            </w:rPr>
+          </w:r>
+        </w:p>
+        <w:p>
+          <w:pPr>
+            <w:tabs>
+              <w:tab w:val="right" w:pos="9025.511811023624"/>
+            </w:tabs>
+            <w:spacing w:before="60" w:line="240" w:lineRule="auto"/>
+            <w:ind w:left="720" w:firstLine="0"/>
+            <w:rPr/>
+          </w:pPr>
+          <w:hyperlink w:anchor="_tqax9sc2iixl">
+            <w:r>
+              <w:rPr>
+                <w:rtl w:val="0"/>
+              </w:rPr>
+              <w:t xml:space="preserve">Statistical bias causes</w:t>
+            </w:r>
+          </w:hyperlink>
+          <w:r>
+            <w:rPr>
+              <w:rtl w:val="0"/>
+            </w:rPr>
+            <w:tab/>
+          </w:r>
+          <w:r>
+            <w:fldChar w:fldCharType="begin"/>
+            <w:instrText xml:space="preserve"> PAGEREF _tqax9sc2iixl \h </w:instrText>
+            <w:fldChar w:fldCharType="separate"/>
+          </w:r>
+          <w:r>
+            <w:rPr>
+              <w:rtl w:val="0"/>
+            </w:rPr>
+            <w:t xml:space="preserve">17</w:t>
+          </w:r>
+          <w:r>
+            <w:fldChar w:fldCharType="end"/>
+          </w:r>
+          <w:r>
+            <w:rPr>
+              <w:rtl w:val="0"/>
+            </w:rPr>
+          </w:r>
+        </w:p>
+        <w:p>
+          <w:pPr>
+            <w:tabs>
+              <w:tab w:val="right" w:pos="9025.511811023624"/>
+            </w:tabs>
+            <w:spacing w:before="60" w:line="240" w:lineRule="auto"/>
+            <w:ind w:left="720" w:firstLine="0"/>
+            <w:rPr/>
+          </w:pPr>
+          <w:hyperlink w:anchor="_ggy4ntbs683o">
+            <w:r>
+              <w:rPr>
+                <w:rtl w:val="0"/>
+              </w:rPr>
+              <w:t xml:space="preserve">Measuring statistical bias</w:t>
+            </w:r>
+          </w:hyperlink>
+          <w:r>
+            <w:rPr>
+              <w:rtl w:val="0"/>
+            </w:rPr>
+            <w:tab/>
+          </w:r>
+          <w:r>
+            <w:fldChar w:fldCharType="begin"/>
+            <w:instrText xml:space="preserve"> PAGEREF _ggy4ntbs683o \h </w:instrText>
+            <w:fldChar w:fldCharType="separate"/>
+          </w:r>
+          <w:r>
+            <w:rPr>
+              <w:rtl w:val="0"/>
+            </w:rPr>
+            <w:t xml:space="preserve">18</w:t>
+          </w:r>
+          <w:r>
+            <w:fldChar w:fldCharType="end"/>
+          </w:r>
+          <w:r>
+            <w:rPr>
+              <w:rtl w:val="0"/>
+            </w:rPr>
+          </w:r>
+        </w:p>
+        <w:p>
+          <w:pPr>
+            <w:tabs>
+              <w:tab w:val="right" w:pos="9025.511811023624"/>
+            </w:tabs>
+            <w:spacing w:before="60" w:line="240" w:lineRule="auto"/>
+            <w:ind w:left="720" w:firstLine="0"/>
+            <w:rPr/>
+          </w:pPr>
+          <w:hyperlink w:anchor="_sulucibeqjtb">
+            <w:r>
+              <w:rPr>
+                <w:rtl w:val="0"/>
+              </w:rPr>
+              <w:t xml:space="preserve">Detecting statistical bias</w:t>
+            </w:r>
+          </w:hyperlink>
+          <w:r>
+            <w:rPr>
+              <w:rtl w:val="0"/>
+            </w:rPr>
+            <w:tab/>
+          </w:r>
+          <w:r>
+            <w:fldChar w:fldCharType="begin"/>
+            <w:instrText xml:space="preserve"> PAGEREF _sulucibeqjtb \h </w:instrText>
+            <w:fldChar w:fldCharType="separate"/>
+          </w:r>
+          <w:r>
+            <w:rPr>
+              <w:rtl w:val="0"/>
+            </w:rPr>
+            <w:t xml:space="preserve">19</w:t>
+          </w:r>
+          <w:r>
+            <w:fldChar w:fldCharType="end"/>
+          </w:r>
+          <w:r>
+            <w:rPr>
+              <w:rtl w:val="0"/>
+            </w:rPr>
+          </w:r>
+        </w:p>
+        <w:p>
+          <w:pPr>
+            <w:tabs>
+              <w:tab w:val="right" w:pos="9025.511811023624"/>
+            </w:tabs>
+            <w:spacing w:before="60" w:line="240" w:lineRule="auto"/>
+            <w:ind w:left="720" w:firstLine="0"/>
+            <w:rPr/>
+          </w:pPr>
+          <w:hyperlink w:anchor="_3wlq7cfqisko">
+            <w:r>
+              <w:rPr>
+                <w:rtl w:val="0"/>
+              </w:rPr>
+              <w:t xml:space="preserve">Detect statistical bias with Amazon SageMaker Clarify</w:t>
+            </w:r>
+          </w:hyperlink>
+          <w:r>
+            <w:rPr>
+              <w:rtl w:val="0"/>
+            </w:rPr>
+            <w:tab/>
+          </w:r>
+          <w:r>
+            <w:fldChar w:fldCharType="begin"/>
+            <w:instrText xml:space="preserve"> PAGEREF _3wlq7cfqisko \h </w:instrText>
+            <w:fldChar w:fldCharType="separate"/>
+          </w:r>
+          <w:r>
+            <w:rPr>
+              <w:rtl w:val="0"/>
+            </w:rPr>
+            <w:t xml:space="preserve">19</w:t>
+          </w:r>
+          <w:r>
+            <w:fldChar w:fldCharType="end"/>
+          </w:r>
+          <w:r>
+            <w:rPr>
+              <w:rtl w:val="0"/>
+            </w:rPr>
+          </w:r>
+        </w:p>
+        <w:p>
+          <w:pPr>
+            <w:tabs>
+              <w:tab w:val="right" w:pos="9025.511811023624"/>
+            </w:tabs>
+            <w:spacing w:before="60" w:line="240" w:lineRule="auto"/>
+            <w:ind w:left="720" w:firstLine="0"/>
+            <w:rPr/>
+          </w:pPr>
+          <w:hyperlink w:anchor="_nc1z68lx9xfi">
+            <w:r>
+              <w:rPr>
+                <w:rtl w:val="0"/>
+              </w:rPr>
+              <w:t xml:space="preserve">Approaches to statistical bias detection</w:t>
+            </w:r>
+          </w:hyperlink>
+          <w:r>
+            <w:rPr>
+              <w:rtl w:val="0"/>
+            </w:rPr>
+            <w:tab/>
+          </w:r>
+          <w:r>
+            <w:fldChar w:fldCharType="begin"/>
+            <w:instrText xml:space="preserve"> PAGEREF _nc1z68lx9xfi \h </w:instrText>
+            <w:fldChar w:fldCharType="separate"/>
+          </w:r>
+          <w:r>
+            <w:rPr>
+              <w:rtl w:val="0"/>
+            </w:rPr>
+            <w:t xml:space="preserve">22</w:t>
+          </w:r>
+          <w:r>
+            <w:fldChar w:fldCharType="end"/>
+          </w:r>
+          <w:r>
+            <w:rPr>
+              <w:rtl w:val="0"/>
+            </w:rPr>
+          </w:r>
+        </w:p>
+        <w:p>
+          <w:pPr>
+            <w:tabs>
+              <w:tab w:val="right" w:pos="9025.511811023624"/>
+            </w:tabs>
+            <w:spacing w:before="60" w:line="240" w:lineRule="auto"/>
+            <w:ind w:left="720" w:firstLine="0"/>
+            <w:rPr/>
+          </w:pPr>
+          <w:hyperlink w:anchor="_igvlrtu0blqm">
+            <w:r>
+              <w:rPr>
+                <w:rtl w:val="0"/>
+              </w:rPr>
+              <w:t xml:space="preserve">Feature importance: SHAP</w:t>
+            </w:r>
+          </w:hyperlink>
+          <w:r>
+            <w:rPr>
+              <w:rtl w:val="0"/>
+            </w:rPr>
+            <w:tab/>
+          </w:r>
+          <w:r>
+            <w:fldChar w:fldCharType="begin"/>
+            <w:instrText xml:space="preserve"> PAGEREF _igvlrtu0blqm \h </w:instrText>
+            <w:fldChar w:fldCharType="separate"/>
+          </w:r>
+          <w:r>
+            <w:rPr>
+              <w:rtl w:val="0"/>
+            </w:rPr>
+            <w:t xml:space="preserve">22</w:t>
+          </w:r>
+          <w:r>
+            <w:fldChar w:fldCharType="end"/>
+          </w:r>
+          <w:r>
+            <w:rPr>
+              <w:rtl w:val="0"/>
+            </w:rPr>
+          </w:r>
+        </w:p>
+        <w:p>
+          <w:pPr>
+            <w:tabs>
+              <w:tab w:val="right" w:pos="9025.511811023624"/>
+            </w:tabs>
+            <w:spacing w:before="60" w:line="240" w:lineRule="auto"/>
+            <w:ind w:left="360" w:firstLine="0"/>
+            <w:rPr/>
+          </w:pPr>
+          <w:hyperlink w:anchor="_ag21dzdtu7ro">
+            <w:r>
+              <w:rPr>
+                <w:rtl w:val="0"/>
+              </w:rPr>
+              <w:t xml:space="preserve">Additional reading material</w:t>
+            </w:r>
+          </w:hyperlink>
+          <w:r>
+            <w:rPr>
+              <w:rtl w:val="0"/>
+            </w:rPr>
+            <w:tab/>
+          </w:r>
+          <w:r>
+            <w:fldChar w:fldCharType="begin"/>
+            <w:instrText xml:space="preserve"> PAGEREF _ag21dzdtu7ro \h </w:instrText>
+            <w:fldChar w:fldCharType="separate"/>
+          </w:r>
+          <w:r>
+            <w:rPr>
+              <w:rtl w:val="0"/>
+            </w:rPr>
+            <w:t xml:space="preserve">24</w:t>
+          </w:r>
+          <w:r>
+            <w:fldChar w:fldCharType="end"/>
+          </w:r>
+          <w:r>
+            <w:rPr>
+              <w:rtl w:val="0"/>
+            </w:rPr>
+          </w:r>
+        </w:p>
+        <w:p>
+          <w:pPr>
+            <w:tabs>
+              <w:tab w:val="right" w:pos="9025.511811023624"/>
+            </w:tabs>
+            <w:spacing w:before="200" w:line="240" w:lineRule="auto"/>
+            <w:ind w:left="0" w:firstLine="0"/>
+            <w:rPr/>
+          </w:pPr>
+          <w:hyperlink w:anchor="_y74qm6nhw083">
             <w:r>
               <w:rPr>
                 <w:b w:val="1"/>
                 <w:rtl w:val="0"/>
               </w:rPr>
-              <w:t xml:space="preserve">Week 2: Data Bias and Feature Importance</w:t>
+              <w:t xml:space="preserve">Week 3: Use Automated Machine Learning to train a Text Classifier</w:t>
             </w:r>
           </w:hyperlink>
           <w:r>
@@ -1589,7 +2109,7 @@
           </w:r>
           <w:r>
             <w:fldChar w:fldCharType="begin"/>
-            <w:instrText xml:space="preserve"> PAGEREF _laegzymzlav3 \h </w:instrText>
+            <w:instrText xml:space="preserve"> PAGEREF _y74qm6nhw083 \h </w:instrText>
             <w:fldChar w:fldCharType="separate"/>
           </w:r>
           <w:r>
@@ -1597,7 +2117,7 @@
               <w:b w:val="1"/>
               <w:rtl w:val="0"/>
             </w:rPr>
-            <w:t xml:space="preserve">16</w:t>
+            <w:t xml:space="preserve">25</w:t>
           </w:r>
           <w:r>
             <w:fldChar w:fldCharType="end"/>
@@ -1617,12 +2137,12 @@
             <w:ind w:left="360" w:firstLine="0"/>
             <w:rPr/>
           </w:pPr>
-          <w:hyperlink w:anchor="_yory91k8s08n">
+          <w:hyperlink w:anchor="_sx31mua5gwnt">
             <w:r>
               <w:rPr>
                 <w:rtl w:val="0"/>
               </w:rPr>
-              <w:t xml:space="preserve">Statistical bias and feature importance</w:t>
+              <w:t xml:space="preserve">Automated Machine Learning</w:t>
             </w:r>
           </w:hyperlink>
           <w:r>
@@ -1633,14 +2153,14 @@
           </w:r>
           <w:r>
             <w:fldChar w:fldCharType="begin"/>
-            <w:instrText xml:space="preserve"> PAGEREF _yory91k8s08n \h </w:instrText>
+            <w:instrText xml:space="preserve"> PAGEREF _sx31mua5gwnt \h </w:instrText>
             <w:fldChar w:fldCharType="separate"/>
           </w:r>
           <w:r>
             <w:rPr>
               <w:rtl w:val="0"/>
             </w:rPr>
-            <w:t xml:space="preserve">16</w:t>
+            <w:t xml:space="preserve">25</w:t>
           </w:r>
           <w:r>
             <w:fldChar w:fldCharType="end"/>
@@ -1661,7 +2181,7 @@
         <w:pStyle w:val="Heading1"/>
         <w:rPr/>
       </w:pPr>
-      <w:bookmarkStart w:colFirst="0" w:colLast="0" w:name="_hbvkcq4ntvi5" w:id="7"/>
+      <w:bookmarkStart w:colFirst="0" w:colLast="0" w:name="_o1recrwiw6ep" w:id="7"/>
       <w:bookmarkEnd w:id="7"/>
       <w:r>
         <w:br w:type="page"/>
@@ -2908,12 +3428,12 @@
           <wp:inline distB="114300" distT="114300" distL="114300" distR="114300">
             <wp:extent cx="5731200" cy="2578100"/>
             <wp:effectExtent b="0" l="0" r="0" t="0"/>
-            <wp:docPr id="5" name="image7.png"/>
+            <wp:docPr id="2" name="image6.png"/>
             <a:graphic>
               <a:graphicData uri="http://schemas.openxmlformats.org/drawingml/2006/picture">
                 <pic:pic>
                   <pic:nvPicPr>
-                    <pic:cNvPr id="0" name="image7.png"/>
+                    <pic:cNvPr id="0" name="image6.png"/>
                     <pic:cNvPicPr preferRelativeResize="0"/>
                   </pic:nvPicPr>
                   <pic:blipFill>
@@ -3050,12 +3570,12 @@
           <wp:inline distB="114300" distT="114300" distL="114300" distR="114300">
             <wp:extent cx="3881438" cy="2464059"/>
             <wp:effectExtent b="0" l="0" r="0" t="0"/>
-            <wp:docPr id="14" name="image4.png"/>
+            <wp:docPr id="11" name="image8.png"/>
             <a:graphic>
               <a:graphicData uri="http://schemas.openxmlformats.org/drawingml/2006/picture">
                 <pic:pic>
                   <pic:nvPicPr>
-                    <pic:cNvPr id="0" name="image4.png"/>
+                    <pic:cNvPr id="0" name="image8.png"/>
                     <pic:cNvPicPr preferRelativeResize="0"/>
                   </pic:nvPicPr>
                   <pic:blipFill>
@@ -3229,12 +3749,12 @@
           <wp:inline distB="114300" distT="114300" distL="114300" distR="114300">
             <wp:extent cx="4805363" cy="1811989"/>
             <wp:effectExtent b="0" l="0" r="0" t="0"/>
-            <wp:docPr id="18" name="image9.png"/>
+            <wp:docPr id="13" name="image5.png"/>
             <a:graphic>
               <a:graphicData uri="http://schemas.openxmlformats.org/drawingml/2006/picture">
                 <pic:pic>
                   <pic:nvPicPr>
-                    <pic:cNvPr id="0" name="image9.png"/>
+                    <pic:cNvPr id="0" name="image5.png"/>
                     <pic:cNvPicPr preferRelativeResize="0"/>
                   </pic:nvPicPr>
                   <pic:blipFill>
@@ -3438,12 +3958,12 @@
           <wp:inline distB="114300" distT="114300" distL="114300" distR="114300">
             <wp:extent cx="5731200" cy="2451100"/>
             <wp:effectExtent b="0" l="0" r="0" t="0"/>
-            <wp:docPr id="23" name="image22.png"/>
+            <wp:docPr id="19" name="image15.png"/>
             <a:graphic>
               <a:graphicData uri="http://schemas.openxmlformats.org/drawingml/2006/picture">
                 <pic:pic>
                   <pic:nvPicPr>
-                    <pic:cNvPr id="0" name="image22.png"/>
+                    <pic:cNvPr id="0" name="image15.png"/>
                     <pic:cNvPicPr preferRelativeResize="0"/>
                   </pic:nvPicPr>
                   <pic:blipFill>
@@ -3667,12 +4187,12 @@
           <wp:inline distB="114300" distT="114300" distL="114300" distR="114300">
             <wp:extent cx="5731200" cy="2527300"/>
             <wp:effectExtent b="0" l="0" r="0" t="0"/>
-            <wp:docPr id="8" name="image18.png"/>
+            <wp:docPr id="6" name="image17.png"/>
             <a:graphic>
               <a:graphicData uri="http://schemas.openxmlformats.org/drawingml/2006/picture">
                 <pic:pic>
                   <pic:nvPicPr>
-                    <pic:cNvPr id="0" name="image18.png"/>
+                    <pic:cNvPr id="0" name="image17.png"/>
                     <pic:cNvPicPr preferRelativeResize="0"/>
                   </pic:nvPicPr>
                   <pic:blipFill>
@@ -3743,12 +4263,12 @@
           <wp:inline distB="114300" distT="114300" distL="114300" distR="114300">
             <wp:extent cx="5731200" cy="2108200"/>
             <wp:effectExtent b="0" l="0" r="0" t="0"/>
-            <wp:docPr id="15" name="image12.png"/>
+            <wp:docPr id="33" name="image30.png"/>
             <a:graphic>
               <a:graphicData uri="http://schemas.openxmlformats.org/drawingml/2006/picture">
                 <pic:pic>
                   <pic:nvPicPr>
-                    <pic:cNvPr id="0" name="image12.png"/>
+                    <pic:cNvPr id="0" name="image30.png"/>
                     <pic:cNvPicPr preferRelativeResize="0"/>
                   </pic:nvPicPr>
                   <pic:blipFill>
@@ -3992,12 +4512,12 @@
           <wp:inline distB="114300" distT="114300" distL="114300" distR="114300">
             <wp:extent cx="5731200" cy="2222500"/>
             <wp:effectExtent b="0" l="0" r="0" t="0"/>
-            <wp:docPr id="11" name="image15.png"/>
+            <wp:docPr id="9" name="image14.png"/>
             <a:graphic>
               <a:graphicData uri="http://schemas.openxmlformats.org/drawingml/2006/picture">
                 <pic:pic>
                   <pic:nvPicPr>
-                    <pic:cNvPr id="0" name="image15.png"/>
+                    <pic:cNvPr id="0" name="image14.png"/>
                     <pic:cNvPicPr preferRelativeResize="0"/>
                   </pic:nvPicPr>
                   <pic:blipFill>
@@ -4081,12 +4601,12 @@
             <wp:extent cx="3790910" cy="1871663"/>
             <wp:effectExtent b="0" l="0" r="0" t="0"/>
             <wp:wrapSquare wrapText="bothSides" distB="114300" distT="114300" distL="114300" distR="114300"/>
-            <wp:docPr id="10" name="image14.png"/>
+            <wp:docPr id="7" name="image11.png"/>
             <a:graphic>
               <a:graphicData uri="http://schemas.openxmlformats.org/drawingml/2006/picture">
                 <pic:pic>
                   <pic:nvPicPr>
-                    <pic:cNvPr id="0" name="image14.png"/>
+                    <pic:cNvPr id="0" name="image11.png"/>
                     <pic:cNvPicPr preferRelativeResize="0"/>
                   </pic:nvPicPr>
                   <pic:blipFill>
@@ -4260,12 +4780,12 @@
           <wp:inline distB="114300" distT="114300" distL="114300" distR="114300">
             <wp:extent cx="5731200" cy="2603500"/>
             <wp:effectExtent b="0" l="0" r="0" t="0"/>
-            <wp:docPr id="6" name="image20.png"/>
+            <wp:docPr id="3" name="image24.png"/>
             <a:graphic>
               <a:graphicData uri="http://schemas.openxmlformats.org/drawingml/2006/picture">
                 <pic:pic>
                   <pic:nvPicPr>
-                    <pic:cNvPr id="0" name="image20.png"/>
+                    <pic:cNvPr id="0" name="image24.png"/>
                     <pic:cNvPicPr preferRelativeResize="0"/>
                   </pic:nvPicPr>
                   <pic:blipFill>
@@ -4357,12 +4877,12 @@
           <wp:inline distB="114300" distT="114300" distL="114300" distR="114300">
             <wp:extent cx="5731200" cy="2451100"/>
             <wp:effectExtent b="0" l="0" r="0" t="0"/>
-            <wp:docPr id="3" name="image21.png"/>
+            <wp:docPr id="22" name="image31.png"/>
             <a:graphic>
               <a:graphicData uri="http://schemas.openxmlformats.org/drawingml/2006/picture">
                 <pic:pic>
                   <pic:nvPicPr>
-                    <pic:cNvPr id="0" name="image21.png"/>
+                    <pic:cNvPr id="0" name="image31.png"/>
                     <pic:cNvPicPr preferRelativeResize="0"/>
                   </pic:nvPicPr>
                   <pic:blipFill>
@@ -4481,12 +5001,12 @@
           <wp:inline distB="114300" distT="114300" distL="114300" distR="114300">
             <wp:extent cx="5731200" cy="2273300"/>
             <wp:effectExtent b="0" l="0" r="0" t="0"/>
-            <wp:docPr id="16" name="image11.png"/>
+            <wp:docPr id="12" name="image9.png"/>
             <a:graphic>
               <a:graphicData uri="http://schemas.openxmlformats.org/drawingml/2006/picture">
                 <pic:pic>
                   <pic:nvPicPr>
-                    <pic:cNvPr id="0" name="image11.png"/>
+                    <pic:cNvPr id="0" name="image9.png"/>
                     <pic:cNvPicPr preferRelativeResize="0"/>
                   </pic:nvPicPr>
                   <pic:blipFill>
@@ -4707,12 +5227,12 @@
           <wp:inline distB="114300" distT="114300" distL="114300" distR="114300">
             <wp:extent cx="5731200" cy="2476500"/>
             <wp:effectExtent b="0" l="0" r="0" t="0"/>
-            <wp:docPr id="9" name="image17.png"/>
+            <wp:docPr id="26" name="image26.png"/>
             <a:graphic>
               <a:graphicData uri="http://schemas.openxmlformats.org/drawingml/2006/picture">
                 <pic:pic>
                   <pic:nvPicPr>
-                    <pic:cNvPr id="0" name="image17.png"/>
+                    <pic:cNvPr id="0" name="image26.png"/>
                     <pic:cNvPicPr preferRelativeResize="0"/>
                   </pic:nvPicPr>
                   <pic:blipFill>
@@ -4767,12 +5287,12 @@
             <wp:extent cx="3007251" cy="2150697"/>
             <wp:effectExtent b="0" l="0" r="0" t="0"/>
             <wp:wrapSquare wrapText="bothSides" distB="114300" distT="114300" distL="114300" distR="114300"/>
-            <wp:docPr id="4" name="image3.png"/>
+            <wp:docPr id="23" name="image16.png"/>
             <a:graphic>
               <a:graphicData uri="http://schemas.openxmlformats.org/drawingml/2006/picture">
                 <pic:pic>
                   <pic:nvPicPr>
-                    <pic:cNvPr id="0" name="image3.png"/>
+                    <pic:cNvPr id="0" name="image16.png"/>
                     <pic:cNvPicPr preferRelativeResize="0"/>
                   </pic:nvPicPr>
                   <pic:blipFill>
@@ -4887,12 +5407,12 @@
           <wp:inline distB="114300" distT="114300" distL="114300" distR="114300">
             <wp:extent cx="5731200" cy="2514600"/>
             <wp:effectExtent b="0" l="0" r="0" t="0"/>
-            <wp:docPr id="22" name="image23.png"/>
+            <wp:docPr id="18" name="image13.png"/>
             <a:graphic>
               <a:graphicData uri="http://schemas.openxmlformats.org/drawingml/2006/picture">
                 <pic:pic>
                   <pic:nvPicPr>
-                    <pic:cNvPr id="0" name="image23.png"/>
+                    <pic:cNvPr id="0" name="image13.png"/>
                     <pic:cNvPicPr preferRelativeResize="0"/>
                   </pic:nvPicPr>
                   <pic:blipFill>
@@ -5014,12 +5534,12 @@
           <wp:inline distB="114300" distT="114300" distL="114300" distR="114300">
             <wp:extent cx="5731200" cy="2476500"/>
             <wp:effectExtent b="0" l="0" r="0" t="0"/>
-            <wp:docPr id="2" name="image16.png"/>
+            <wp:docPr id="21" name="image23.png"/>
             <a:graphic>
               <a:graphicData uri="http://schemas.openxmlformats.org/drawingml/2006/picture">
                 <pic:pic>
                   <pic:nvPicPr>
-                    <pic:cNvPr id="0" name="image16.png"/>
+                    <pic:cNvPr id="0" name="image23.png"/>
                     <pic:cNvPicPr preferRelativeResize="0"/>
                   </pic:nvPicPr>
                   <pic:blipFill>
@@ -5144,12 +5664,12 @@
             <wp:extent cx="3891510" cy="1952306"/>
             <wp:effectExtent b="0" l="0" r="0" t="0"/>
             <wp:wrapSquare wrapText="bothSides" distB="114300" distT="114300" distL="114300" distR="114300"/>
-            <wp:docPr id="1" name="image6.png"/>
+            <wp:docPr id="1" name="image7.png"/>
             <a:graphic>
               <a:graphicData uri="http://schemas.openxmlformats.org/drawingml/2006/picture">
                 <pic:pic>
                   <pic:nvPicPr>
-                    <pic:cNvPr id="0" name="image6.png"/>
+                    <pic:cNvPr id="0" name="image7.png"/>
                     <pic:cNvPicPr preferRelativeResize="0"/>
                   </pic:nvPicPr>
                   <pic:blipFill>
@@ -5331,12 +5851,12 @@
           <wp:inline distB="114300" distT="114300" distL="114300" distR="114300">
             <wp:extent cx="5731200" cy="965200"/>
             <wp:effectExtent b="0" l="0" r="0" t="0"/>
-            <wp:docPr id="13" name="image5.png"/>
+            <wp:docPr id="31" name="image22.png"/>
             <a:graphic>
               <a:graphicData uri="http://schemas.openxmlformats.org/drawingml/2006/picture">
                 <pic:pic>
                   <pic:nvPicPr>
-                    <pic:cNvPr id="0" name="image5.png"/>
+                    <pic:cNvPr id="0" name="image22.png"/>
                     <pic:cNvPicPr preferRelativeResize="0"/>
                   </pic:nvPicPr>
                   <pic:blipFill>
@@ -5406,12 +5926,12 @@
           <wp:inline distB="114300" distT="114300" distL="114300" distR="114300">
             <wp:extent cx="5731200" cy="1244600"/>
             <wp:effectExtent b="0" l="0" r="0" t="0"/>
-            <wp:docPr id="7" name="image1.png"/>
+            <wp:docPr id="5" name="image3.png"/>
             <a:graphic>
               <a:graphicData uri="http://schemas.openxmlformats.org/drawingml/2006/picture">
                 <pic:pic>
                   <pic:nvPicPr>
-                    <pic:cNvPr id="0" name="image1.png"/>
+                    <pic:cNvPr id="0" name="image3.png"/>
                     <pic:cNvPicPr preferRelativeResize="0"/>
                   </pic:nvPicPr>
                   <pic:blipFill>
@@ -5482,7 +6002,7 @@
           <wp:inline distB="114300" distT="114300" distL="114300" distR="114300">
             <wp:extent cx="3890261" cy="2524276"/>
             <wp:effectExtent b="0" l="0" r="0" t="0"/>
-            <wp:docPr id="19" name="image2.png"/>
+            <wp:docPr id="14" name="image2.png"/>
             <a:graphic>
               <a:graphicData uri="http://schemas.openxmlformats.org/drawingml/2006/picture">
                 <pic:pic>
@@ -5557,12 +6077,12 @@
           <wp:inline distB="114300" distT="114300" distL="114300" distR="114300">
             <wp:extent cx="5731200" cy="508000"/>
             <wp:effectExtent b="0" l="0" r="0" t="0"/>
-            <wp:docPr id="20" name="image8.png"/>
+            <wp:docPr id="15" name="image1.png"/>
             <a:graphic>
               <a:graphicData uri="http://schemas.openxmlformats.org/drawingml/2006/picture">
                 <pic:pic>
                   <pic:nvPicPr>
-                    <pic:cNvPr id="0" name="image8.png"/>
+                    <pic:cNvPr id="0" name="image1.png"/>
                     <pic:cNvPicPr preferRelativeResize="0"/>
                   </pic:nvPicPr>
                   <pic:blipFill>
@@ -5632,12 +6152,12 @@
           <wp:inline distB="114300" distT="114300" distL="114300" distR="114300">
             <wp:extent cx="5731200" cy="1257300"/>
             <wp:effectExtent b="0" l="0" r="0" t="0"/>
-            <wp:docPr id="21" name="image19.png"/>
+            <wp:docPr id="17" name="image4.png"/>
             <a:graphic>
               <a:graphicData uri="http://schemas.openxmlformats.org/drawingml/2006/picture">
                 <pic:pic>
                   <pic:nvPicPr>
-                    <pic:cNvPr id="0" name="image19.png"/>
+                    <pic:cNvPr id="0" name="image4.png"/>
                     <pic:cNvPicPr preferRelativeResize="0"/>
                   </pic:nvPicPr>
                   <pic:blipFill>
@@ -5708,12 +6228,12 @@
           <wp:inline distB="114300" distT="114300" distL="114300" distR="114300">
             <wp:extent cx="4440461" cy="2514751"/>
             <wp:effectExtent b="0" l="0" r="0" t="0"/>
-            <wp:docPr id="12" name="image10.png"/>
+            <wp:docPr id="30" name="image27.png"/>
             <a:graphic>
               <a:graphicData uri="http://schemas.openxmlformats.org/drawingml/2006/picture">
                 <pic:pic>
                   <pic:nvPicPr>
-                    <pic:cNvPr id="0" name="image10.png"/>
+                    <pic:cNvPr id="0" name="image27.png"/>
                     <pic:cNvPicPr preferRelativeResize="0"/>
                   </pic:nvPicPr>
                   <pic:blipFill>
@@ -6054,12 +6574,16 @@
     </w:p>
     <w:p>
       <w:pPr>
+        <w:pStyle w:val="Heading3"/>
         <w:rPr/>
       </w:pPr>
-      <w:r>
-        <w:rPr>
-          <w:rtl w:val="0"/>
-        </w:rPr>
+      <w:bookmarkStart w:colFirst="0" w:colLast="0" w:name="_7ewo42a1rpxm" w:id="24"/>
+      <w:bookmarkEnd w:id="24"/>
+      <w:r>
+        <w:rPr>
+          <w:rtl w:val="0"/>
+        </w:rPr>
+        <w:t xml:space="preserve">Statistical Bias</w:t>
       </w:r>
     </w:p>
     <w:p>
@@ -6068,24 +6592,2890 @@
         <w:spacing w:after="460" w:lineRule="auto"/>
         <w:ind w:left="0" w:firstLine="0"/>
         <w:rPr>
+          <w:color w:val="1f1f1f"/>
+          <w:sz w:val="21"/>
+          <w:szCs w:val="21"/>
+        </w:rPr>
+      </w:pPr>
+      <w:r>
+        <w:rPr>
+          <w:color w:val="1f1f1f"/>
+          <w:sz w:val="21"/>
+          <w:szCs w:val="21"/>
+          <w:rtl w:val="0"/>
+        </w:rPr>
+        <w:t xml:space="preserve">What is </w:t>
+      </w:r>
+      <w:r>
+        <w:rPr>
+          <w:b w:val="1"/>
+          <w:color w:val="1f1f1f"/>
+          <w:sz w:val="21"/>
+          <w:szCs w:val="21"/>
+          <w:rtl w:val="0"/>
+        </w:rPr>
+        <w:t xml:space="preserve">statistical bias</w:t>
+      </w:r>
+      <w:r>
+        <w:rPr>
+          <w:color w:val="1f1f1f"/>
+          <w:sz w:val="21"/>
+          <w:szCs w:val="21"/>
+          <w:rtl w:val="0"/>
+        </w:rPr>
+        <w:t xml:space="preserve">? A data set is considered to be biased if</w:t>
+      </w:r>
+      <w:r>
+        <w:rPr>
+          <w:i w:val="1"/>
+          <w:color w:val="1f1f1f"/>
+          <w:sz w:val="21"/>
+          <w:szCs w:val="21"/>
+          <w:rtl w:val="0"/>
+        </w:rPr>
+        <w:t xml:space="preserve"> it cannot completely and accurately represent the underlying problem space</w:t>
+      </w:r>
+      <w:r>
+        <w:rPr>
+          <w:color w:val="1f1f1f"/>
+          <w:sz w:val="21"/>
+          <w:szCs w:val="21"/>
+          <w:rtl w:val="0"/>
+        </w:rPr>
+        <w:t xml:space="preserve">. For those of you familiar with statistics, you know that statistical bias is a tendency of a statistic to either overestimate or underestimate a parameter. In this course, you will learn about statistical biases in training data sets, which are imbalances in these training data sets. In these biased data sets, </w:t>
+      </w:r>
+      <w:r>
+        <w:rPr>
+          <w:i w:val="1"/>
+          <w:color w:val="1f1f1f"/>
+          <w:sz w:val="21"/>
+          <w:szCs w:val="21"/>
+          <w:rtl w:val="0"/>
+        </w:rPr>
+        <w:t xml:space="preserve">some elements of a data set are more heavily represented than others</w:t>
+      </w:r>
+      <w:r>
+        <w:rPr>
+          <w:color w:val="1f1f1f"/>
+          <w:sz w:val="21"/>
+          <w:szCs w:val="21"/>
+          <w:rtl w:val="0"/>
+        </w:rPr>
+        <w:t xml:space="preserve">. Let's say for example, you are trying to build a financial services model that can be used to </w:t>
+      </w:r>
+      <w:r>
+        <w:rPr>
+          <w:b w:val="1"/>
+          <w:i w:val="1"/>
+          <w:color w:val="1f1f1f"/>
+          <w:sz w:val="21"/>
+          <w:szCs w:val="21"/>
+          <w:rtl w:val="0"/>
+        </w:rPr>
+        <w:t xml:space="preserve">detect fraud</w:t>
+      </w:r>
+      <w:r>
+        <w:rPr>
+          <w:color w:val="1f1f1f"/>
+          <w:sz w:val="21"/>
+          <w:szCs w:val="21"/>
+          <w:rtl w:val="0"/>
+        </w:rPr>
+        <w:t xml:space="preserve">. The training data that you will use to build this model is a previous set of credit card transactions that a business has access to. Now for the majority of the time, credit card transactions are not fraudulent, which is really good for the business. But if you're using that biased data set to train a model to detect fraud, then your model is very unlikely to detect fraudulent transactions because it has not seen that many fraudulent transactions before. One way to address this problem is to </w:t>
+      </w:r>
+      <w:r>
+        <w:rPr>
+          <w:i w:val="1"/>
+          <w:color w:val="1f1f1f"/>
+          <w:sz w:val="21"/>
+          <w:szCs w:val="21"/>
+          <w:u w:val="single"/>
+          <w:rtl w:val="0"/>
+        </w:rPr>
+        <w:t xml:space="preserve">add more examples</w:t>
+      </w:r>
+      <w:r>
+        <w:rPr>
+          <w:color w:val="1f1f1f"/>
+          <w:sz w:val="21"/>
+          <w:szCs w:val="21"/>
+          <w:rtl w:val="0"/>
+        </w:rPr>
+        <w:t xml:space="preserve"> of how fraud transactions would look like to your training data set. Biased data sets typically lead to biased models, and the biased models could have both business and regulatory consequences for the businesses that use these models.</w:t>
+      </w:r>
+    </w:p>
+    <w:p>
+      <w:pPr>
+        <w:shd w:fill="ffffff" w:val="clear"/>
+        <w:spacing w:after="460" w:lineRule="auto"/>
+        <w:ind w:left="0" w:firstLine="0"/>
+        <w:rPr>
+          <w:color w:val="1f1f1f"/>
+          <w:sz w:val="21"/>
+          <w:szCs w:val="21"/>
+        </w:rPr>
+      </w:pPr>
+      <w:r>
+        <w:rPr>
+          <w:color w:val="1f1f1f"/>
+          <w:sz w:val="21"/>
+          <w:szCs w:val="21"/>
+        </w:rPr>
+        <w:drawing>
+          <wp:inline distB="114300" distT="114300" distL="114300" distR="114300">
+            <wp:extent cx="5731200" cy="2463800"/>
+            <wp:effectExtent b="0" l="0" r="0" t="0"/>
+            <wp:docPr id="34" name="image36.png"/>
+            <a:graphic>
+              <a:graphicData uri="http://schemas.openxmlformats.org/drawingml/2006/picture">
+                <pic:pic>
+                  <pic:nvPicPr>
+                    <pic:cNvPr id="0" name="image36.png"/>
+                    <pic:cNvPicPr preferRelativeResize="0"/>
+                  </pic:nvPicPr>
+                  <pic:blipFill>
+                    <a:blip r:embed="rId40"/>
+                    <a:srcRect b="0" l="0" r="0" t="0"/>
+                    <a:stretch>
+                      <a:fillRect/>
+                    </a:stretch>
+                  </pic:blipFill>
+                  <pic:spPr>
+                    <a:xfrm>
+                      <a:off x="0" y="0"/>
+                      <a:ext cx="5731200" cy="2463800"/>
+                    </a:xfrm>
+                    <a:prstGeom prst="rect"/>
+                    <a:ln/>
+                  </pic:spPr>
+                </pic:pic>
+              </a:graphicData>
+            </a:graphic>
+          </wp:inline>
+        </w:drawing>
+      </w:r>
+      <w:r>
+        <w:rPr>
+          <w:rtl w:val="0"/>
+        </w:rPr>
+      </w:r>
+    </w:p>
+    <w:p>
+      <w:pPr>
+        <w:shd w:fill="ffffff" w:val="clear"/>
+        <w:spacing w:after="460" w:lineRule="auto"/>
+        <w:ind w:left="0" w:firstLine="0"/>
+        <w:rPr>
+          <w:color w:val="1f1f1f"/>
+          <w:sz w:val="21"/>
+          <w:szCs w:val="21"/>
+        </w:rPr>
+      </w:pPr>
+      <w:r>
+        <w:rPr>
+          <w:color w:val="1f1f1f"/>
+          <w:sz w:val="21"/>
+          <w:szCs w:val="21"/>
+          <w:rtl w:val="0"/>
+        </w:rPr>
+        <w:t xml:space="preserve">Let's take another example. Let's construct a </w:t>
+      </w:r>
+      <w:r>
+        <w:rPr>
+          <w:b w:val="1"/>
+          <w:i w:val="1"/>
+          <w:color w:val="1f1f1f"/>
+          <w:sz w:val="21"/>
+          <w:szCs w:val="21"/>
+          <w:rtl w:val="0"/>
+        </w:rPr>
+        <w:t xml:space="preserve">product's review</w:t>
+      </w:r>
+      <w:r>
+        <w:rPr>
+          <w:color w:val="1f1f1f"/>
+          <w:sz w:val="21"/>
+          <w:szCs w:val="21"/>
+          <w:rtl w:val="0"/>
+        </w:rPr>
+        <w:t xml:space="preserve"> data set. Such a data set could be biased if it contains disproportionately large number of reviews for, let's say, one product category called A and fewer number of reviews for other categories like product category B and C. When you build a product sentiment prediction model with this biased data set, the resulting model could very well detect sentiment of new products that belong to product category A. But for newer products that belong to other categories such as product category B and C, your sentiment model is not going to be really accurate.</w:t>
+      </w:r>
+    </w:p>
+    <w:p>
+      <w:pPr>
+        <w:pStyle w:val="Heading3"/>
+        <w:keepNext w:val="0"/>
+        <w:keepLines w:val="0"/>
+        <w:pBdr>
+          <w:top w:color="auto" w:space="0" w:sz="0" w:val="none"/>
+          <w:left w:color="auto" w:space="0" w:sz="0" w:val="none"/>
+          <w:bottom w:color="auto" w:space="0" w:sz="0" w:val="none"/>
+          <w:right w:color="auto" w:space="0" w:sz="0" w:val="none"/>
+          <w:between w:color="auto" w:space="0" w:sz="0" w:val="none"/>
+        </w:pBdr>
+        <w:shd w:fill="ffffff" w:val="clear"/>
+        <w:spacing w:after="300" w:before="300" w:lineRule="auto"/>
+        <w:rPr/>
+      </w:pPr>
+      <w:bookmarkStart w:colFirst="0" w:colLast="0" w:name="_tqax9sc2iixl" w:id="25"/>
+      <w:bookmarkEnd w:id="25"/>
+      <w:r>
+        <w:rPr>
+          <w:rtl w:val="0"/>
+        </w:rPr>
+        <w:t xml:space="preserve">Statistical bias causes</w:t>
+      </w:r>
+    </w:p>
+    <w:p>
+      <w:pPr>
+        <w:rPr>
+          <w:b w:val="1"/>
+        </w:rPr>
+      </w:pPr>
+      <w:r>
+        <w:rPr>
+          <w:sz w:val="21"/>
+          <w:szCs w:val="21"/>
+          <w:rtl w:val="0"/>
+        </w:rPr>
+        <w:t xml:space="preserve">What causes </w:t>
+      </w:r>
+      <w:r>
+        <w:rPr>
+          <w:b w:val="1"/>
+          <w:sz w:val="21"/>
+          <w:szCs w:val="21"/>
+          <w:rtl w:val="0"/>
+        </w:rPr>
+        <w:t xml:space="preserve">statistical bias</w:t>
+      </w:r>
+      <w:r>
+        <w:rPr>
+          <w:sz w:val="21"/>
+          <w:szCs w:val="21"/>
+          <w:rtl w:val="0"/>
+        </w:rPr>
+        <w:t xml:space="preserve">? How does bias even get introduced into your datasets? There could be multiple reasons for that.</w:t>
+      </w:r>
+      <w:r>
+        <w:rPr>
+          <w:rtl w:val="0"/>
+        </w:rPr>
+      </w:r>
+    </w:p>
+    <w:p>
+      <w:pPr>
+        <w:rPr/>
+      </w:pPr>
+      <w:r>
+        <w:rPr/>
+        <w:drawing>
+          <wp:inline distB="114300" distT="114300" distL="114300" distR="114300">
+            <wp:extent cx="5731200" cy="2197100"/>
+            <wp:effectExtent b="0" l="0" r="0" t="0"/>
+            <wp:docPr id="28" name="image29.png"/>
+            <a:graphic>
+              <a:graphicData uri="http://schemas.openxmlformats.org/drawingml/2006/picture">
+                <pic:pic>
+                  <pic:nvPicPr>
+                    <pic:cNvPr id="0" name="image29.png"/>
+                    <pic:cNvPicPr preferRelativeResize="0"/>
+                  </pic:nvPicPr>
+                  <pic:blipFill>
+                    <a:blip r:embed="rId41"/>
+                    <a:srcRect b="0" l="0" r="0" t="0"/>
+                    <a:stretch>
+                      <a:fillRect/>
+                    </a:stretch>
+                  </pic:blipFill>
+                  <pic:spPr>
+                    <a:xfrm>
+                      <a:off x="0" y="0"/>
+                      <a:ext cx="5731200" cy="2197100"/>
+                    </a:xfrm>
+                    <a:prstGeom prst="rect"/>
+                    <a:ln/>
+                  </pic:spPr>
+                </pic:pic>
+              </a:graphicData>
+            </a:graphic>
+          </wp:inline>
+        </w:drawing>
+      </w:r>
+      <w:r>
+        <w:rPr>
+          <w:rtl w:val="0"/>
+        </w:rPr>
+      </w:r>
+    </w:p>
+    <w:p>
+      <w:pPr>
+        <w:rPr>
+          <w:sz w:val="21"/>
+          <w:szCs w:val="21"/>
+        </w:rPr>
+      </w:pPr>
+      <w:r>
+        <w:rPr>
+          <w:sz w:val="21"/>
+          <w:szCs w:val="21"/>
+          <w:rtl w:val="0"/>
+        </w:rPr>
+        <w:t xml:space="preserve">The first one that we see here is </w:t>
+      </w:r>
+      <w:r>
+        <w:rPr>
+          <w:b w:val="1"/>
+          <w:sz w:val="21"/>
+          <w:szCs w:val="21"/>
+          <w:rtl w:val="0"/>
+        </w:rPr>
+        <w:t xml:space="preserve">activity bias</w:t>
+      </w:r>
+      <w:r>
+        <w:rPr>
+          <w:sz w:val="21"/>
+          <w:szCs w:val="21"/>
+          <w:rtl w:val="0"/>
+        </w:rPr>
+        <w:t xml:space="preserve">. This is biases that exist in </w:t>
+      </w:r>
+      <w:r>
+        <w:rPr>
+          <w:i w:val="1"/>
+          <w:sz w:val="21"/>
+          <w:szCs w:val="21"/>
+          <w:u w:val="single"/>
+          <w:rtl w:val="0"/>
+        </w:rPr>
+        <w:t xml:space="preserve">human-generated content</w:t>
+      </w:r>
+      <w:r>
+        <w:rPr>
+          <w:sz w:val="21"/>
+          <w:szCs w:val="21"/>
+          <w:rtl w:val="0"/>
+        </w:rPr>
+        <w:t xml:space="preserve">, especially on social media. Think about all the data that has been collected over these social media platforms over the last several years. Reality is that a very small percentage of the population is actively participating on these social media platforms. So the data that has been collected over the years on these platforms is not representative of the entire population. </w:t>
+      </w:r>
+    </w:p>
+    <w:p>
+      <w:pPr>
+        <w:rPr>
+          <w:sz w:val="21"/>
+          <w:szCs w:val="21"/>
+        </w:rPr>
+      </w:pPr>
+      <w:r>
+        <w:rPr>
+          <w:rtl w:val="0"/>
+        </w:rPr>
+      </w:r>
+    </w:p>
+    <w:p>
+      <w:pPr>
+        <w:rPr>
+          <w:sz w:val="21"/>
+          <w:szCs w:val="21"/>
+        </w:rPr>
+      </w:pPr>
+      <w:r>
+        <w:rPr>
+          <w:sz w:val="21"/>
+          <w:szCs w:val="21"/>
+          <w:rtl w:val="0"/>
+        </w:rPr>
+        <w:t xml:space="preserve">The second one is very similar but slightly different. This is </w:t>
+      </w:r>
+      <w:r>
+        <w:rPr>
+          <w:b w:val="1"/>
+          <w:sz w:val="21"/>
+          <w:szCs w:val="21"/>
+          <w:rtl w:val="0"/>
+        </w:rPr>
+        <w:t xml:space="preserve">societal bias</w:t>
+      </w:r>
+      <w:r>
+        <w:rPr>
+          <w:sz w:val="21"/>
+          <w:szCs w:val="21"/>
+          <w:rtl w:val="0"/>
+        </w:rPr>
+        <w:t xml:space="preserve">. This is once again, biases in </w:t>
+      </w:r>
+      <w:r>
+        <w:rPr>
+          <w:i w:val="1"/>
+          <w:sz w:val="21"/>
+          <w:szCs w:val="21"/>
+          <w:u w:val="single"/>
+          <w:rtl w:val="0"/>
+        </w:rPr>
+        <w:t xml:space="preserve">data that is generated by humans</w:t>
+      </w:r>
+      <w:r>
+        <w:rPr>
+          <w:sz w:val="21"/>
+          <w:szCs w:val="21"/>
+          <w:rtl w:val="0"/>
+        </w:rPr>
+        <w:t xml:space="preserve">, but maybe not just on social media. These biases could be introduced because of preconceived notions that exist in society. Data generated by humans can be biased because all of us have unconscious bias. </w:t>
+      </w:r>
+    </w:p>
+    <w:p>
+      <w:pPr>
+        <w:rPr>
+          <w:sz w:val="21"/>
+          <w:szCs w:val="21"/>
+        </w:rPr>
+      </w:pPr>
+      <w:r>
+        <w:rPr>
+          <w:rtl w:val="0"/>
+        </w:rPr>
+      </w:r>
+    </w:p>
+    <w:p>
+      <w:pPr>
+        <w:rPr>
+          <w:sz w:val="21"/>
+          <w:szCs w:val="21"/>
+        </w:rPr>
+      </w:pPr>
+      <w:r>
+        <w:rPr>
+          <w:sz w:val="21"/>
+          <w:szCs w:val="21"/>
+          <w:rtl w:val="0"/>
+        </w:rPr>
+        <w:t xml:space="preserve">Sometimes bias can be introduced </w:t>
+      </w:r>
+      <w:r>
+        <w:rPr>
+          <w:sz w:val="21"/>
+          <w:szCs w:val="21"/>
+          <w:rtl w:val="0"/>
+        </w:rPr>
+        <w:t xml:space="preserve">by the machine learning system itself</w:t>
+      </w:r>
+      <w:r>
+        <w:rPr>
+          <w:sz w:val="21"/>
+          <w:szCs w:val="21"/>
+          <w:rtl w:val="0"/>
+        </w:rPr>
+        <w:t xml:space="preserve">. Let's say, for example, a machine learning application gives users a few options to select from, and once the user selects an option, the user selection is used as training data to further train and improve the model. This introduces </w:t>
+      </w:r>
+      <w:r>
+        <w:rPr>
+          <w:i w:val="1"/>
+          <w:sz w:val="21"/>
+          <w:szCs w:val="21"/>
+          <w:u w:val="single"/>
+          <w:rtl w:val="0"/>
+        </w:rPr>
+        <w:t xml:space="preserve">feedback loops</w:t>
+      </w:r>
+      <w:r>
+        <w:rPr>
+          <w:sz w:val="21"/>
+          <w:szCs w:val="21"/>
+          <w:rtl w:val="0"/>
+        </w:rPr>
+        <w:t xml:space="preserve">. Take, for example, a streaming service. You want to watch a movie on the streaming service and the streaming service makes a few recommendations for you and you decide to watch Dancing with Wolves. You like the movie and you rate it high. From then on, the streaming service is recommending you the movies that have wolves in them. It's partly because of the feedback you provided to the service. But in reality, maybe you watched that movie because you like the actress in the movie and you don't even particularly like wolves. Situations like this could result in </w:t>
+      </w:r>
+      <w:r>
+        <w:rPr>
+          <w:b w:val="1"/>
+          <w:sz w:val="21"/>
+          <w:szCs w:val="21"/>
+          <w:rtl w:val="0"/>
+        </w:rPr>
+        <w:t xml:space="preserve">selection bias</w:t>
+      </w:r>
+      <w:r>
+        <w:rPr>
+          <w:sz w:val="21"/>
+          <w:szCs w:val="21"/>
+          <w:rtl w:val="0"/>
+        </w:rPr>
+        <w:t xml:space="preserve"> that includes a feedback loop that involves both the model consumers and the Machine Learning model itself. </w:t>
+      </w:r>
+    </w:p>
+    <w:p>
+      <w:pPr>
+        <w:rPr>
+          <w:sz w:val="21"/>
+          <w:szCs w:val="21"/>
+        </w:rPr>
+      </w:pPr>
+      <w:r>
+        <w:rPr>
+          <w:rtl w:val="0"/>
+        </w:rPr>
+      </w:r>
+    </w:p>
+    <w:p>
+      <w:pPr>
+        <w:rPr>
+          <w:sz w:val="21"/>
+          <w:szCs w:val="21"/>
+        </w:rPr>
+      </w:pPr>
+      <w:r>
+        <w:rPr>
+          <w:sz w:val="21"/>
+          <w:szCs w:val="21"/>
+          <w:rtl w:val="0"/>
+        </w:rPr>
+        <w:t xml:space="preserve">Now, even if you detect some of the statistical biases in your dataset prior to training your model, once the model is trained and deployed, drift can still happen.</w:t>
+      </w:r>
+      <w:r>
+        <w:rPr>
+          <w:b w:val="1"/>
+          <w:sz w:val="21"/>
+          <w:szCs w:val="21"/>
+          <w:rtl w:val="0"/>
+        </w:rPr>
+        <w:t xml:space="preserve"> Data drift</w:t>
+      </w:r>
+      <w:r>
+        <w:rPr>
+          <w:sz w:val="21"/>
+          <w:szCs w:val="21"/>
+          <w:rtl w:val="0"/>
+        </w:rPr>
+        <w:t xml:space="preserve"> happens, especially when the </w:t>
+      </w:r>
+      <w:r>
+        <w:rPr>
+          <w:i w:val="1"/>
+          <w:sz w:val="21"/>
+          <w:szCs w:val="21"/>
+          <w:rtl w:val="0"/>
+        </w:rPr>
+        <w:t xml:space="preserve">data distribution significantly varies from the distribution of the training data that was used to initially train the model</w:t>
+      </w:r>
+      <w:r>
+        <w:rPr>
+          <w:sz w:val="21"/>
+          <w:szCs w:val="21"/>
+          <w:rtl w:val="0"/>
+        </w:rPr>
+        <w:t xml:space="preserve">. This is called data drift and also data shift. There are several different variations of data drift. Sometimes the distribution of the independent variables or the features that make up your dataset can change. That's called </w:t>
+      </w:r>
+      <w:r>
+        <w:rPr>
+          <w:i w:val="1"/>
+          <w:sz w:val="21"/>
+          <w:szCs w:val="21"/>
+          <w:u w:val="single"/>
+          <w:rtl w:val="0"/>
+        </w:rPr>
+        <w:t xml:space="preserve">covariant drift</w:t>
+      </w:r>
+      <w:r>
+        <w:rPr>
+          <w:sz w:val="21"/>
+          <w:szCs w:val="21"/>
+          <w:rtl w:val="0"/>
+        </w:rPr>
+        <w:t xml:space="preserve">. Sometimes the data distribution of your labels or the targeted variables might change. That's the second one, which is </w:t>
+      </w:r>
+      <w:r>
+        <w:rPr>
+          <w:i w:val="1"/>
+          <w:sz w:val="21"/>
+          <w:szCs w:val="21"/>
+          <w:u w:val="single"/>
+          <w:rtl w:val="0"/>
+        </w:rPr>
+        <w:t xml:space="preserve">prior probability drift</w:t>
+      </w:r>
+      <w:r>
+        <w:rPr>
+          <w:sz w:val="21"/>
+          <w:szCs w:val="21"/>
+          <w:rtl w:val="0"/>
+        </w:rPr>
+        <w:t xml:space="preserve">. Sometimes the relationship between the two, that is the relationship between the features and the labels can change as well. That's called </w:t>
+      </w:r>
+      <w:r>
+        <w:rPr>
+          <w:i w:val="1"/>
+          <w:sz w:val="21"/>
+          <w:szCs w:val="21"/>
+          <w:u w:val="single"/>
+          <w:rtl w:val="0"/>
+        </w:rPr>
+        <w:t xml:space="preserve">concept drift</w:t>
+      </w:r>
+      <w:r>
+        <w:rPr>
+          <w:sz w:val="21"/>
+          <w:szCs w:val="21"/>
+          <w:rtl w:val="0"/>
+        </w:rPr>
+        <w:t xml:space="preserve">. Concept drift also called concept shift can happen when the definition of the label itself changes based on a particular feature like age or geographical location. Take, for example, my experience. Last time when we traveled a few years ago across US on a road trip, we quickly found out that the soft drinks are not called the same across US. So when we stopped for meals and ordered soft drinks, we realized that soda is not called soda across the US. In some areas, it's called pop, and in some areas, it's called soda. Now, if you think about all the geographies across the world, you can only imagine the interesting combinations, different labels you can come up with. With all these issues that could potentially happen with your datasets, it becomes really important to continuously monitor and detect various biases that could be prevalent in your training datasets before and after you train your models.</w:t>
+      </w:r>
+    </w:p>
+    <w:p>
+      <w:pPr>
+        <w:rPr>
+          <w:sz w:val="21"/>
+          <w:szCs w:val="21"/>
+        </w:rPr>
+      </w:pPr>
+      <w:r>
+        <w:rPr>
+          <w:rtl w:val="0"/>
+        </w:rPr>
+      </w:r>
+    </w:p>
+    <w:p>
+      <w:pPr>
+        <w:pStyle w:val="Heading3"/>
+        <w:keepNext w:val="0"/>
+        <w:keepLines w:val="0"/>
+        <w:pBdr>
+          <w:top w:color="auto" w:space="0" w:sz="0" w:val="none"/>
+          <w:left w:color="auto" w:space="0" w:sz="0" w:val="none"/>
+          <w:bottom w:color="auto" w:space="0" w:sz="0" w:val="none"/>
+          <w:right w:color="auto" w:space="0" w:sz="0" w:val="none"/>
+          <w:between w:color="auto" w:space="0" w:sz="0" w:val="none"/>
+        </w:pBdr>
+        <w:shd w:fill="ffffff" w:val="clear"/>
+        <w:spacing w:after="300" w:before="300" w:lineRule="auto"/>
+        <w:rPr/>
+      </w:pPr>
+      <w:bookmarkStart w:colFirst="0" w:colLast="0" w:name="_ggy4ntbs683o" w:id="26"/>
+      <w:bookmarkEnd w:id="26"/>
+      <w:r>
+        <w:rPr>
+          <w:rtl w:val="0"/>
+        </w:rPr>
+        <w:t xml:space="preserve">Measuring statistical bias</w:t>
+      </w:r>
+    </w:p>
+    <w:p>
+      <w:pPr>
+        <w:rPr>
+          <w:sz w:val="21"/>
+          <w:szCs w:val="21"/>
+        </w:rPr>
+      </w:pPr>
+      <w:r>
+        <w:rPr>
+          <w:sz w:val="21"/>
+          <w:szCs w:val="21"/>
+          <w:rtl w:val="0"/>
+        </w:rPr>
+        <w:t xml:space="preserve">Now, you're ready to measure the imbalances and the statistical bias in your dataset using specific metrics. When I talk about these metrics, it's important to understand that these metrics are applicable to a particular facet of your dataset. A </w:t>
+      </w:r>
+      <w:r>
+        <w:rPr>
+          <w:b w:val="1"/>
+          <w:sz w:val="21"/>
+          <w:szCs w:val="21"/>
+          <w:rtl w:val="0"/>
+        </w:rPr>
+        <w:t xml:space="preserve">facet</w:t>
+      </w:r>
+      <w:r>
+        <w:rPr>
+          <w:sz w:val="21"/>
+          <w:szCs w:val="21"/>
+          <w:rtl w:val="0"/>
+        </w:rPr>
+        <w:t xml:space="preserve"> is a sensitive feature in your dataset that you want to analyze for these imbalances. Let's take, for example, the product review dataset. In that dataset or product category could be a facet or a feature interest for you that you want to analyze for imbalances. </w:t>
+      </w:r>
+    </w:p>
+    <w:p>
+      <w:pPr>
+        <w:rPr>
+          <w:sz w:val="21"/>
+          <w:szCs w:val="21"/>
+        </w:rPr>
+      </w:pPr>
+      <w:r>
+        <w:rPr>
+          <w:rtl w:val="0"/>
+        </w:rPr>
+      </w:r>
+    </w:p>
+    <w:p>
+      <w:pPr>
+        <w:rPr>
+          <w:sz w:val="21"/>
+          <w:szCs w:val="21"/>
+        </w:rPr>
+      </w:pPr>
+      <w:r>
+        <w:rPr>
+          <w:sz w:val="21"/>
+          <w:szCs w:val="21"/>
+          <w:rtl w:val="0"/>
+        </w:rPr>
+        <w:t xml:space="preserve">The first metric that I will introduce is </w:t>
+      </w:r>
+      <w:r>
+        <w:rPr>
+          <w:b w:val="1"/>
+          <w:sz w:val="21"/>
+          <w:szCs w:val="21"/>
+          <w:rtl w:val="0"/>
+        </w:rPr>
+        <w:t xml:space="preserve">class imbalance</w:t>
+      </w:r>
+      <w:r>
+        <w:rPr>
+          <w:sz w:val="21"/>
+          <w:szCs w:val="21"/>
+          <w:rtl w:val="0"/>
+        </w:rPr>
+        <w:t xml:space="preserve">. It is very easy intuitively to understand this. Class imbalance, or CI, measures the imbalance in the number of examples that are provided for different facet values in your dataset. When you apply this to the product review dataset, it answers this particular question, does a particular product category, such as product category A, have a disproportionately larger number of total reviews than any other category in the dataset. </w:t>
+      </w:r>
+    </w:p>
+    <w:p>
+      <w:pPr>
+        <w:rPr>
+          <w:sz w:val="21"/>
+          <w:szCs w:val="21"/>
+        </w:rPr>
+      </w:pPr>
+      <w:r>
+        <w:rPr>
+          <w:rtl w:val="0"/>
+        </w:rPr>
+      </w:r>
+    </w:p>
+    <w:p>
+      <w:pPr>
+        <w:rPr>
+          <w:sz w:val="21"/>
+          <w:szCs w:val="21"/>
+        </w:rPr>
+      </w:pPr>
+      <w:r>
+        <w:rPr>
+          <w:sz w:val="21"/>
+          <w:szCs w:val="21"/>
+        </w:rPr>
+        <w:drawing>
+          <wp:inline distB="114300" distT="114300" distL="114300" distR="114300">
+            <wp:extent cx="5731200" cy="2120900"/>
+            <wp:effectExtent b="0" l="0" r="0" t="0"/>
+            <wp:docPr id="10" name="image20.png"/>
+            <a:graphic>
+              <a:graphicData uri="http://schemas.openxmlformats.org/drawingml/2006/picture">
+                <pic:pic>
+                  <pic:nvPicPr>
+                    <pic:cNvPr id="0" name="image20.png"/>
+                    <pic:cNvPicPr preferRelativeResize="0"/>
+                  </pic:nvPicPr>
+                  <pic:blipFill>
+                    <a:blip r:embed="rId42"/>
+                    <a:srcRect b="0" l="0" r="0" t="0"/>
+                    <a:stretch>
+                      <a:fillRect/>
+                    </a:stretch>
+                  </pic:blipFill>
+                  <pic:spPr>
+                    <a:xfrm>
+                      <a:off x="0" y="0"/>
+                      <a:ext cx="5731200" cy="2120900"/>
+                    </a:xfrm>
+                    <a:prstGeom prst="rect"/>
+                    <a:ln/>
+                  </pic:spPr>
+                </pic:pic>
+              </a:graphicData>
+            </a:graphic>
+          </wp:inline>
+        </w:drawing>
+      </w:r>
+      <w:r>
+        <w:rPr>
+          <w:rtl w:val="0"/>
+        </w:rPr>
+      </w:r>
+    </w:p>
+    <w:p>
+      <w:pPr>
+        <w:rPr>
+          <w:sz w:val="21"/>
+          <w:szCs w:val="21"/>
+        </w:rPr>
+      </w:pPr>
+      <w:r>
+        <w:rPr>
+          <w:rtl w:val="0"/>
+        </w:rPr>
+      </w:r>
+    </w:p>
+    <w:p>
+      <w:pPr>
+        <w:rPr>
+          <w:sz w:val="21"/>
+          <w:szCs w:val="21"/>
+        </w:rPr>
+      </w:pPr>
+      <w:r>
+        <w:rPr>
+          <w:sz w:val="21"/>
+          <w:szCs w:val="21"/>
+          <w:rtl w:val="0"/>
+        </w:rPr>
+        <w:t xml:space="preserve">The next metric that I will introduce is DPL, this is the difference in proportions of labels. This metric measures the imbalance of positive outcomes between the different facet values. When applied to the product review dataset, what this metric is measuring is if a particular product category, say product category A, has disproportionately higher ratings than other categories. While CI, the metric that we just saw as measuring if a particular category has a total number of reviews higher than any other categories, DPL is actually looking for higher ratings than any other product categories. Now, I'm introducing only a couple of different metrics here, but there are several other metrics that can be used to measure different portions of bias across your data-sets. </w:t>
+      </w:r>
+    </w:p>
+    <w:p>
+      <w:pPr>
+        <w:rPr>
+          <w:sz w:val="21"/>
+          <w:szCs w:val="21"/>
+        </w:rPr>
+      </w:pPr>
+      <w:r>
+        <w:rPr>
+          <w:sz w:val="21"/>
+          <w:szCs w:val="21"/>
+        </w:rPr>
+        <w:drawing>
+          <wp:inline distB="114300" distT="114300" distL="114300" distR="114300">
+            <wp:extent cx="5731200" cy="2235200"/>
+            <wp:effectExtent b="0" l="0" r="0" t="0"/>
+            <wp:docPr id="29" name="image32.png"/>
+            <a:graphic>
+              <a:graphicData uri="http://schemas.openxmlformats.org/drawingml/2006/picture">
+                <pic:pic>
+                  <pic:nvPicPr>
+                    <pic:cNvPr id="0" name="image32.png"/>
+                    <pic:cNvPicPr preferRelativeResize="0"/>
+                  </pic:nvPicPr>
+                  <pic:blipFill>
+                    <a:blip r:embed="rId43"/>
+                    <a:srcRect b="0" l="0" r="0" t="0"/>
+                    <a:stretch>
+                      <a:fillRect/>
+                    </a:stretch>
+                  </pic:blipFill>
+                  <pic:spPr>
+                    <a:xfrm>
+                      <a:off x="0" y="0"/>
+                      <a:ext cx="5731200" cy="2235200"/>
+                    </a:xfrm>
+                    <a:prstGeom prst="rect"/>
+                    <a:ln/>
+                  </pic:spPr>
+                </pic:pic>
+              </a:graphicData>
+            </a:graphic>
+          </wp:inline>
+        </w:drawing>
+      </w:r>
+      <w:r>
+        <w:rPr>
+          <w:rtl w:val="0"/>
+        </w:rPr>
+      </w:r>
+    </w:p>
+    <w:p>
+      <w:pPr>
+        <w:pStyle w:val="Heading3"/>
+        <w:keepNext w:val="0"/>
+        <w:keepLines w:val="0"/>
+        <w:pBdr>
+          <w:top w:color="auto" w:space="0" w:sz="0" w:val="none"/>
+          <w:left w:color="auto" w:space="0" w:sz="0" w:val="none"/>
+          <w:bottom w:color="auto" w:space="0" w:sz="0" w:val="none"/>
+          <w:right w:color="auto" w:space="0" w:sz="0" w:val="none"/>
+          <w:between w:color="auto" w:space="0" w:sz="0" w:val="none"/>
+        </w:pBdr>
+        <w:shd w:fill="ffffff" w:val="clear"/>
+        <w:spacing w:after="300" w:before="300" w:lineRule="auto"/>
+        <w:rPr/>
+      </w:pPr>
+      <w:bookmarkStart w:colFirst="0" w:colLast="0" w:name="_sulucibeqjtb" w:id="27"/>
+      <w:bookmarkEnd w:id="27"/>
+      <w:r>
+        <w:rPr>
+          <w:rtl w:val="0"/>
+        </w:rPr>
+        <w:t xml:space="preserve">Detecting statistical bias</w:t>
+      </w:r>
+    </w:p>
+    <w:p>
+      <w:pPr>
+        <w:rPr>
+          <w:sz w:val="21"/>
+          <w:szCs w:val="21"/>
+        </w:rPr>
+      </w:pPr>
+      <w:r>
+        <w:rPr>
+          <w:sz w:val="21"/>
+          <w:szCs w:val="21"/>
+          <w:rtl w:val="0"/>
+        </w:rPr>
+        <w:t xml:space="preserve">Next I will talk about two different tools that can help with detection of statistical bias in your training data sets. The two tools are </w:t>
+      </w:r>
+      <w:r>
+        <w:rPr>
+          <w:b w:val="1"/>
+          <w:sz w:val="21"/>
+          <w:szCs w:val="21"/>
+          <w:rtl w:val="0"/>
+        </w:rPr>
+        <w:t xml:space="preserve">SageMaker Data Wrangler</w:t>
+      </w:r>
+      <w:r>
+        <w:rPr>
+          <w:sz w:val="21"/>
+          <w:szCs w:val="21"/>
+          <w:rtl w:val="0"/>
+        </w:rPr>
+        <w:t xml:space="preserve"> and </w:t>
+      </w:r>
+      <w:r>
+        <w:rPr>
+          <w:b w:val="1"/>
+          <w:sz w:val="21"/>
+          <w:szCs w:val="21"/>
+          <w:rtl w:val="0"/>
+        </w:rPr>
+        <w:t xml:space="preserve">SageMaker Clarify</w:t>
+      </w:r>
+      <w:r>
+        <w:rPr>
+          <w:sz w:val="21"/>
+          <w:szCs w:val="21"/>
+          <w:rtl w:val="0"/>
+        </w:rPr>
+        <w:t xml:space="preserve">. First, I will introduce Data Wrangler. Data Wrangler provides you with capabilities to connect to various different </w:t>
+      </w:r>
+      <w:r>
+        <w:rPr>
+          <w:i w:val="1"/>
+          <w:sz w:val="21"/>
+          <w:szCs w:val="21"/>
+          <w:u w:val="single"/>
+          <w:rtl w:val="0"/>
+        </w:rPr>
+        <w:t xml:space="preserve">sources</w:t>
+      </w:r>
+      <w:r>
+        <w:rPr>
+          <w:sz w:val="21"/>
+          <w:szCs w:val="21"/>
+          <w:rtl w:val="0"/>
+        </w:rPr>
+        <w:t xml:space="preserve"> for your data, </w:t>
+      </w:r>
+      <w:r>
+        <w:rPr>
+          <w:i w:val="1"/>
+          <w:sz w:val="21"/>
+          <w:szCs w:val="21"/>
+          <w:u w:val="single"/>
+          <w:rtl w:val="0"/>
+        </w:rPr>
+        <w:t xml:space="preserve">visualize</w:t>
+      </w:r>
+      <w:r>
+        <w:rPr>
+          <w:sz w:val="21"/>
+          <w:szCs w:val="21"/>
+          <w:rtl w:val="0"/>
+        </w:rPr>
+        <w:t xml:space="preserve"> the data and transform the data by applying any number of </w:t>
+      </w:r>
+      <w:r>
+        <w:rPr>
+          <w:i w:val="1"/>
+          <w:sz w:val="21"/>
+          <w:szCs w:val="21"/>
+          <w:u w:val="single"/>
+          <w:rtl w:val="0"/>
+        </w:rPr>
+        <w:t xml:space="preserve">transformations</w:t>
+      </w:r>
+      <w:r>
+        <w:rPr>
+          <w:sz w:val="21"/>
+          <w:szCs w:val="21"/>
+          <w:rtl w:val="0"/>
+        </w:rPr>
+        <w:t xml:space="preserve"> in the Data Wrangler environment. And detect statistical bias in your data sets and </w:t>
+      </w:r>
+      <w:r>
+        <w:rPr>
+          <w:i w:val="1"/>
+          <w:sz w:val="21"/>
+          <w:szCs w:val="21"/>
+          <w:u w:val="single"/>
+          <w:rtl w:val="0"/>
+        </w:rPr>
+        <w:t xml:space="preserve">generate reports</w:t>
+      </w:r>
+      <w:r>
+        <w:rPr>
+          <w:sz w:val="21"/>
+          <w:szCs w:val="21"/>
+          <w:rtl w:val="0"/>
+        </w:rPr>
+        <w:t xml:space="preserve"> about the bias detected in those data sets. It also provides capabilities to provide </w:t>
+      </w:r>
+      <w:r>
+        <w:rPr>
+          <w:i w:val="1"/>
+          <w:sz w:val="21"/>
+          <w:szCs w:val="21"/>
+          <w:u w:val="single"/>
+          <w:rtl w:val="0"/>
+        </w:rPr>
+        <w:t xml:space="preserve">feature importance</w:t>
+      </w:r>
+      <w:r>
+        <w:rPr>
+          <w:sz w:val="21"/>
+          <w:szCs w:val="21"/>
+          <w:rtl w:val="0"/>
+        </w:rPr>
+        <w:t xml:space="preserve"> calculations on your training data set. You will have a chance to explore the various capabilities of Data Wrangler in different parts of the course. For this section, I will be focused on the ability to detect statistical bias and generate bias reports on the training data sets.</w:t>
+      </w:r>
+    </w:p>
+    <w:p>
+      <w:pPr>
+        <w:rPr>
+          <w:sz w:val="21"/>
+          <w:szCs w:val="21"/>
+        </w:rPr>
+      </w:pPr>
+      <w:r>
+        <w:rPr>
+          <w:rtl w:val="0"/>
+        </w:rPr>
+      </w:r>
+    </w:p>
+    <w:p>
+      <w:pPr>
+        <w:rPr>
+          <w:sz w:val="21"/>
+          <w:szCs w:val="21"/>
+        </w:rPr>
+      </w:pPr>
+      <w:r>
+        <w:rPr>
+          <w:sz w:val="21"/>
+          <w:szCs w:val="21"/>
+        </w:rPr>
+        <w:drawing>
+          <wp:inline distB="114300" distT="114300" distL="114300" distR="114300">
+            <wp:extent cx="5731200" cy="1943100"/>
+            <wp:effectExtent b="0" l="0" r="0" t="0"/>
+            <wp:docPr id="20" name="image18.png"/>
+            <a:graphic>
+              <a:graphicData uri="http://schemas.openxmlformats.org/drawingml/2006/picture">
+                <pic:pic>
+                  <pic:nvPicPr>
+                    <pic:cNvPr id="0" name="image18.png"/>
+                    <pic:cNvPicPr preferRelativeResize="0"/>
+                  </pic:nvPicPr>
+                  <pic:blipFill>
+                    <a:blip r:embed="rId44"/>
+                    <a:srcRect b="0" l="0" r="0" t="0"/>
+                    <a:stretch>
+                      <a:fillRect/>
+                    </a:stretch>
+                  </pic:blipFill>
+                  <pic:spPr>
+                    <a:xfrm>
+                      <a:off x="0" y="0"/>
+                      <a:ext cx="5731200" cy="1943100"/>
+                    </a:xfrm>
+                    <a:prstGeom prst="rect"/>
+                    <a:ln/>
+                  </pic:spPr>
+                </pic:pic>
+              </a:graphicData>
+            </a:graphic>
+          </wp:inline>
+        </w:drawing>
+      </w:r>
+      <w:r>
+        <w:rPr>
+          <w:rtl w:val="0"/>
+        </w:rPr>
+      </w:r>
+    </w:p>
+    <w:p>
+      <w:pPr>
+        <w:pStyle w:val="Heading3"/>
+        <w:keepNext w:val="0"/>
+        <w:keepLines w:val="0"/>
+        <w:pBdr>
+          <w:top w:color="auto" w:space="0" w:sz="0" w:val="none"/>
+          <w:left w:color="auto" w:space="0" w:sz="0" w:val="none"/>
+          <w:bottom w:color="auto" w:space="0" w:sz="0" w:val="none"/>
+          <w:right w:color="auto" w:space="0" w:sz="0" w:val="none"/>
+          <w:between w:color="auto" w:space="0" w:sz="0" w:val="none"/>
+        </w:pBdr>
+        <w:shd w:fill="ffffff" w:val="clear"/>
+        <w:spacing w:after="300" w:before="300" w:lineRule="auto"/>
+        <w:rPr/>
+      </w:pPr>
+      <w:bookmarkStart w:colFirst="0" w:colLast="0" w:name="_3wlq7cfqisko" w:id="28"/>
+      <w:bookmarkEnd w:id="28"/>
+      <w:r>
+        <w:rPr>
+          <w:rtl w:val="0"/>
+        </w:rPr>
+        <w:t xml:space="preserve">Detect statistical bias with Amazon SageMaker Clarify</w:t>
+      </w:r>
+    </w:p>
+    <w:p>
+      <w:pPr>
+        <w:rPr>
+          <w:sz w:val="21"/>
+          <w:szCs w:val="21"/>
+        </w:rPr>
+      </w:pPr>
+      <w:r>
+        <w:rPr>
+          <w:sz w:val="21"/>
+          <w:szCs w:val="21"/>
+          <w:rtl w:val="0"/>
+        </w:rPr>
+        <w:t xml:space="preserve">Next, I will introduce </w:t>
+      </w:r>
+      <w:r>
+        <w:rPr>
+          <w:b w:val="1"/>
+          <w:sz w:val="21"/>
+          <w:szCs w:val="21"/>
+          <w:rtl w:val="0"/>
+        </w:rPr>
+        <w:t xml:space="preserve">Amazon SageMaker Clarify</w:t>
+      </w:r>
+      <w:r>
+        <w:rPr>
+          <w:sz w:val="21"/>
+          <w:szCs w:val="21"/>
+          <w:rtl w:val="0"/>
+        </w:rPr>
+        <w:t xml:space="preserve"> as a tool to perform statistical bias detection on your datasets. SageMaker Clarify can perform </w:t>
+      </w:r>
+      <w:r>
+        <w:rPr>
+          <w:i w:val="1"/>
+          <w:sz w:val="21"/>
+          <w:szCs w:val="21"/>
+          <w:u w:val="single"/>
+          <w:rtl w:val="0"/>
+        </w:rPr>
+        <w:t xml:space="preserve">statistical bias detection</w:t>
+      </w:r>
+      <w:r>
+        <w:rPr>
+          <w:sz w:val="21"/>
+          <w:szCs w:val="21"/>
+          <w:rtl w:val="0"/>
+        </w:rPr>
+        <w:t xml:space="preserve"> and </w:t>
+      </w:r>
+      <w:r>
+        <w:rPr>
+          <w:i w:val="1"/>
+          <w:sz w:val="21"/>
+          <w:szCs w:val="21"/>
+          <w:u w:val="single"/>
+          <w:rtl w:val="0"/>
+        </w:rPr>
+        <w:t xml:space="preserve">generate bias reports</w:t>
+      </w:r>
+      <w:r>
+        <w:rPr>
+          <w:sz w:val="21"/>
+          <w:szCs w:val="21"/>
+          <w:rtl w:val="0"/>
+        </w:rPr>
+        <w:t xml:space="preserve"> on your training datasets. Additionally, it can also perform bias detection in trained and deployed models. It further provides capabilities for </w:t>
+      </w:r>
+      <w:r>
+        <w:rPr>
+          <w:i w:val="1"/>
+          <w:sz w:val="21"/>
+          <w:szCs w:val="21"/>
+          <w:u w:val="single"/>
+          <w:rtl w:val="0"/>
+        </w:rPr>
+        <w:t xml:space="preserve">machine learning explainability</w:t>
+      </w:r>
+      <w:r>
+        <w:rPr>
+          <w:sz w:val="21"/>
+          <w:szCs w:val="21"/>
+          <w:rtl w:val="0"/>
+        </w:rPr>
+        <w:t xml:space="preserve">, as well as </w:t>
+      </w:r>
+      <w:r>
+        <w:rPr>
+          <w:i w:val="1"/>
+          <w:sz w:val="21"/>
+          <w:szCs w:val="21"/>
+          <w:u w:val="single"/>
+          <w:rtl w:val="0"/>
+        </w:rPr>
+        <w:t xml:space="preserve">detecting drift in data and models</w:t>
+      </w:r>
+      <w:r>
+        <w:rPr>
+          <w:sz w:val="21"/>
+          <w:szCs w:val="21"/>
+          <w:rtl w:val="0"/>
+        </w:rPr>
+        <w:t xml:space="preserve">. For now, I'm going to focus on the statistical bias detection and report generation capabilities of Clarify. </w:t>
+      </w:r>
+    </w:p>
+    <w:p>
+      <w:pPr>
+        <w:rPr>
+          <w:sz w:val="21"/>
+          <w:szCs w:val="21"/>
+        </w:rPr>
+      </w:pPr>
+      <w:r>
+        <w:rPr>
+          <w:rtl w:val="0"/>
+        </w:rPr>
+      </w:r>
+    </w:p>
+    <w:p>
+      <w:pPr>
+        <w:rPr>
+          <w:sz w:val="21"/>
+          <w:szCs w:val="21"/>
+        </w:rPr>
+      </w:pPr>
+      <w:r>
+        <w:rPr>
+          <w:sz w:val="21"/>
+          <w:szCs w:val="21"/>
+        </w:rPr>
+        <w:drawing>
+          <wp:inline distB="114300" distT="114300" distL="114300" distR="114300">
+            <wp:extent cx="5731200" cy="2324100"/>
+            <wp:effectExtent b="0" l="0" r="0" t="0"/>
+            <wp:docPr id="24" name="image28.png"/>
+            <a:graphic>
+              <a:graphicData uri="http://schemas.openxmlformats.org/drawingml/2006/picture">
+                <pic:pic>
+                  <pic:nvPicPr>
+                    <pic:cNvPr id="0" name="image28.png"/>
+                    <pic:cNvPicPr preferRelativeResize="0"/>
+                  </pic:nvPicPr>
+                  <pic:blipFill>
+                    <a:blip r:embed="rId45"/>
+                    <a:srcRect b="0" l="0" r="0" t="0"/>
+                    <a:stretch>
+                      <a:fillRect/>
+                    </a:stretch>
+                  </pic:blipFill>
+                  <pic:spPr>
+                    <a:xfrm>
+                      <a:off x="0" y="0"/>
+                      <a:ext cx="5731200" cy="2324100"/>
+                    </a:xfrm>
+                    <a:prstGeom prst="rect"/>
+                    <a:ln/>
+                  </pic:spPr>
+                </pic:pic>
+              </a:graphicData>
+            </a:graphic>
+          </wp:inline>
+        </w:drawing>
+      </w:r>
+      <w:r>
+        <w:rPr>
+          <w:rtl w:val="0"/>
+        </w:rPr>
+      </w:r>
+    </w:p>
+    <w:p>
+      <w:pPr>
+        <w:rPr>
+          <w:sz w:val="21"/>
+          <w:szCs w:val="21"/>
+        </w:rPr>
+      </w:pPr>
+      <w:r>
+        <w:rPr>
+          <w:rtl w:val="0"/>
+        </w:rPr>
+      </w:r>
+    </w:p>
+    <w:p>
+      <w:pPr>
+        <w:rPr>
+          <w:sz w:val="21"/>
+          <w:szCs w:val="21"/>
+        </w:rPr>
+      </w:pPr>
+      <w:r>
+        <w:rPr>
+          <w:sz w:val="21"/>
+          <w:szCs w:val="21"/>
+          <w:rtl w:val="0"/>
+        </w:rPr>
+        <w:t xml:space="preserve">To start using Clarify APIs, start by importing the Clarify library from the SageMaker SDK. Once you have the Clarify library, construct the object, SageMaker Clarify Processor using the library. </w:t>
+      </w:r>
+      <w:r>
+        <w:rPr>
+          <w:b w:val="1"/>
+          <w:sz w:val="21"/>
+          <w:szCs w:val="21"/>
+          <w:rtl w:val="0"/>
+        </w:rPr>
+        <w:t xml:space="preserve">SageMaker Clarify Processor</w:t>
+      </w:r>
+      <w:r>
+        <w:rPr>
+          <w:sz w:val="21"/>
+          <w:szCs w:val="21"/>
+          <w:rtl w:val="0"/>
+        </w:rPr>
+        <w:t xml:space="preserve"> is a construct that allows you to scale the bias detection process into a distributed cluster. By using two parameters, </w:t>
+      </w:r>
+      <w:r>
+        <w:rPr>
+          <w:i w:val="1"/>
+          <w:sz w:val="21"/>
+          <w:szCs w:val="21"/>
+          <w:u w:val="single"/>
+          <w:rtl w:val="0"/>
+        </w:rPr>
+        <w:t xml:space="preserve">instance type</w:t>
+      </w:r>
+      <w:r>
+        <w:rPr>
+          <w:sz w:val="21"/>
+          <w:szCs w:val="21"/>
+          <w:rtl w:val="0"/>
+        </w:rPr>
+        <w:t xml:space="preserve"> and </w:t>
+      </w:r>
+      <w:r>
+        <w:rPr>
+          <w:i w:val="1"/>
+          <w:sz w:val="21"/>
+          <w:szCs w:val="21"/>
+          <w:u w:val="single"/>
+          <w:rtl w:val="0"/>
+        </w:rPr>
+        <w:t xml:space="preserve">instance count</w:t>
+      </w:r>
+      <w:r>
+        <w:rPr>
+          <w:sz w:val="21"/>
+          <w:szCs w:val="21"/>
+          <w:rtl w:val="0"/>
+        </w:rPr>
+        <w:t xml:space="preserve">, you can scale up the distributed cluster to the capacity that you need. Instant count represents the number of nodes that are included in the cluster, and instance type represents the processing capacity of each individual node in the cluster. The processing capacity is measured by the node's compute capacity, memory, and the network [inaudible]. Once you have configured the distributor cluster, next, you specify an </w:t>
+      </w:r>
+      <w:r>
+        <w:rPr>
+          <w:i w:val="1"/>
+          <w:sz w:val="21"/>
+          <w:szCs w:val="21"/>
+          <w:u w:val="single"/>
+          <w:rtl w:val="0"/>
+        </w:rPr>
+        <w:t xml:space="preserve">S3 location</w:t>
+      </w:r>
+      <w:r>
+        <w:rPr>
+          <w:sz w:val="21"/>
+          <w:szCs w:val="21"/>
+          <w:rtl w:val="0"/>
+        </w:rPr>
+        <w:t xml:space="preserve"> where you want the bias report to be saved to. That's the parameter bias report output path. </w:t>
+      </w:r>
+    </w:p>
+    <w:p>
+      <w:pPr>
+        <w:rPr>
+          <w:sz w:val="21"/>
+          <w:szCs w:val="21"/>
+        </w:rPr>
+      </w:pPr>
+      <w:r>
+        <w:rPr>
+          <w:rtl w:val="0"/>
+        </w:rPr>
+      </w:r>
+    </w:p>
+    <w:p>
+      <w:pPr>
+        <w:rPr>
+          <w:sz w:val="21"/>
+          <w:szCs w:val="21"/>
+        </w:rPr>
+      </w:pPr>
+      <w:r>
+        <w:rPr>
+          <w:sz w:val="21"/>
+          <w:szCs w:val="21"/>
+        </w:rPr>
+        <w:drawing>
+          <wp:inline distB="114300" distT="114300" distL="114300" distR="114300">
+            <wp:extent cx="5731200" cy="2349500"/>
+            <wp:effectExtent b="0" l="0" r="0" t="0"/>
+            <wp:docPr id="32" name="image33.png"/>
+            <a:graphic>
+              <a:graphicData uri="http://schemas.openxmlformats.org/drawingml/2006/picture">
+                <pic:pic>
+                  <pic:nvPicPr>
+                    <pic:cNvPr id="0" name="image33.png"/>
+                    <pic:cNvPicPr preferRelativeResize="0"/>
+                  </pic:nvPicPr>
+                  <pic:blipFill>
+                    <a:blip r:embed="rId46"/>
+                    <a:srcRect b="0" l="0" r="0" t="0"/>
+                    <a:stretch>
+                      <a:fillRect/>
+                    </a:stretch>
+                  </pic:blipFill>
+                  <pic:spPr>
+                    <a:xfrm>
+                      <a:off x="0" y="0"/>
+                      <a:ext cx="5731200" cy="2349500"/>
+                    </a:xfrm>
+                    <a:prstGeom prst="rect"/>
+                    <a:ln/>
+                  </pic:spPr>
+                </pic:pic>
+              </a:graphicData>
+            </a:graphic>
+          </wp:inline>
+        </w:drawing>
+      </w:r>
+      <w:r>
+        <w:rPr>
+          <w:rtl w:val="0"/>
+        </w:rPr>
+      </w:r>
+    </w:p>
+    <w:p>
+      <w:pPr>
+        <w:rPr>
+          <w:sz w:val="21"/>
+          <w:szCs w:val="21"/>
+        </w:rPr>
+      </w:pPr>
+      <w:r>
+        <w:rPr>
+          <w:rtl w:val="0"/>
+        </w:rPr>
+      </w:r>
+    </w:p>
+    <w:p>
+      <w:pPr>
+        <w:rPr>
+          <w:sz w:val="21"/>
+          <w:szCs w:val="21"/>
+        </w:rPr>
+      </w:pPr>
+      <w:r>
+        <w:rPr>
+          <w:sz w:val="21"/>
+          <w:szCs w:val="21"/>
+          <w:rtl w:val="0"/>
+        </w:rPr>
+        <w:t xml:space="preserve">Once this step is done, the next step is to configure the data config object on the Clarify library. The </w:t>
+      </w:r>
+      <w:r>
+        <w:rPr>
+          <w:b w:val="1"/>
+          <w:sz w:val="21"/>
+          <w:szCs w:val="21"/>
+          <w:rtl w:val="0"/>
+        </w:rPr>
+        <w:t xml:space="preserve">data config object</w:t>
+      </w:r>
+      <w:r>
+        <w:rPr>
+          <w:sz w:val="21"/>
+          <w:szCs w:val="21"/>
+          <w:rtl w:val="0"/>
+        </w:rPr>
+        <w:t xml:space="preserve"> represents the details about your data. As you can expect, it has the </w:t>
+      </w:r>
+      <w:r>
+        <w:rPr>
+          <w:i w:val="1"/>
+          <w:sz w:val="21"/>
+          <w:szCs w:val="21"/>
+          <w:u w:val="single"/>
+          <w:rtl w:val="0"/>
+        </w:rPr>
+        <w:t xml:space="preserve">input and output location of your data</w:t>
+      </w:r>
+      <w:r>
+        <w:rPr>
+          <w:sz w:val="21"/>
+          <w:szCs w:val="21"/>
+          <w:rtl w:val="0"/>
+        </w:rPr>
+        <w:t xml:space="preserve">, an S3, as well as the label that you're trying to predict using that dataset. In this case here, the </w:t>
+      </w:r>
+      <w:r>
+        <w:rPr>
+          <w:i w:val="1"/>
+          <w:sz w:val="21"/>
+          <w:szCs w:val="21"/>
+          <w:u w:val="single"/>
+          <w:rtl w:val="0"/>
+        </w:rPr>
+        <w:t xml:space="preserve">label</w:t>
+      </w:r>
+      <w:r>
+        <w:rPr>
+          <w:sz w:val="21"/>
+          <w:szCs w:val="21"/>
+          <w:rtl w:val="0"/>
+        </w:rPr>
+        <w:t xml:space="preserve"> that we are trying to predict is sentiment. </w:t>
+      </w:r>
+    </w:p>
+    <w:p>
+      <w:pPr>
+        <w:rPr>
+          <w:sz w:val="21"/>
+          <w:szCs w:val="21"/>
+        </w:rPr>
+      </w:pPr>
+      <w:r>
+        <w:rPr>
+          <w:rtl w:val="0"/>
+        </w:rPr>
+      </w:r>
+    </w:p>
+    <w:p>
+      <w:pPr>
+        <w:rPr>
+          <w:sz w:val="21"/>
+          <w:szCs w:val="21"/>
+        </w:rPr>
+      </w:pPr>
+      <w:r>
+        <w:rPr>
+          <w:sz w:val="21"/>
+          <w:szCs w:val="21"/>
+        </w:rPr>
+        <w:drawing>
+          <wp:inline distB="114300" distT="114300" distL="114300" distR="114300">
+            <wp:extent cx="5731200" cy="1447800"/>
+            <wp:effectExtent b="0" l="0" r="0" t="0"/>
+            <wp:docPr id="25" name="image25.png"/>
+            <a:graphic>
+              <a:graphicData uri="http://schemas.openxmlformats.org/drawingml/2006/picture">
+                <pic:pic>
+                  <pic:nvPicPr>
+                    <pic:cNvPr id="0" name="image25.png"/>
+                    <pic:cNvPicPr preferRelativeResize="0"/>
+                  </pic:nvPicPr>
+                  <pic:blipFill>
+                    <a:blip r:embed="rId47"/>
+                    <a:srcRect b="0" l="0" r="0" t="0"/>
+                    <a:stretch>
+                      <a:fillRect/>
+                    </a:stretch>
+                  </pic:blipFill>
+                  <pic:spPr>
+                    <a:xfrm>
+                      <a:off x="0" y="0"/>
+                      <a:ext cx="5731200" cy="1447800"/>
+                    </a:xfrm>
+                    <a:prstGeom prst="rect"/>
+                    <a:ln/>
+                  </pic:spPr>
+                </pic:pic>
+              </a:graphicData>
+            </a:graphic>
+          </wp:inline>
+        </w:drawing>
+      </w:r>
+      <w:r>
+        <w:rPr>
+          <w:rtl w:val="0"/>
+        </w:rPr>
+      </w:r>
+    </w:p>
+    <w:p>
+      <w:pPr>
+        <w:rPr>
+          <w:sz w:val="21"/>
+          <w:szCs w:val="21"/>
+        </w:rPr>
+      </w:pPr>
+      <w:r>
+        <w:rPr>
+          <w:rtl w:val="0"/>
+        </w:rPr>
+      </w:r>
+    </w:p>
+    <w:p>
+      <w:pPr>
+        <w:rPr>
+          <w:sz w:val="21"/>
+          <w:szCs w:val="21"/>
+        </w:rPr>
+      </w:pPr>
+      <w:r>
+        <w:rPr>
+          <w:sz w:val="21"/>
+          <w:szCs w:val="21"/>
+          <w:rtl w:val="0"/>
+        </w:rPr>
+        <w:t xml:space="preserve">Next, you configure the </w:t>
+      </w:r>
+      <w:r>
+        <w:rPr>
+          <w:b w:val="1"/>
+          <w:sz w:val="21"/>
+          <w:szCs w:val="21"/>
+          <w:rtl w:val="0"/>
+        </w:rPr>
+        <w:t xml:space="preserve">bias config object</w:t>
+      </w:r>
+      <w:r>
+        <w:rPr>
+          <w:sz w:val="21"/>
+          <w:szCs w:val="21"/>
+          <w:rtl w:val="0"/>
+        </w:rPr>
+        <w:t xml:space="preserve"> on the Clarify library. The bias config object captures the</w:t>
+      </w:r>
+      <w:r>
+        <w:rPr>
+          <w:i w:val="1"/>
+          <w:sz w:val="21"/>
+          <w:szCs w:val="21"/>
+          <w:u w:val="single"/>
+          <w:rtl w:val="0"/>
+        </w:rPr>
+        <w:t xml:space="preserve"> facet or the featured name</w:t>
+      </w:r>
+      <w:r>
+        <w:rPr>
+          <w:sz w:val="21"/>
+          <w:szCs w:val="21"/>
+          <w:rtl w:val="0"/>
+        </w:rPr>
+        <w:t xml:space="preserve"> that you are trying to evaluate for bias or imbalances. In this case, you're trying to find out imbalances in the product category feature. The parameter </w:t>
+      </w:r>
+      <w:r>
+        <w:rPr>
+          <w:i w:val="1"/>
+          <w:sz w:val="21"/>
+          <w:szCs w:val="21"/>
+          <w:u w:val="single"/>
+          <w:rtl w:val="0"/>
+        </w:rPr>
+        <w:t xml:space="preserve">label values</w:t>
+      </w:r>
+      <w:r>
+        <w:rPr>
+          <w:sz w:val="21"/>
+          <w:szCs w:val="21"/>
+          <w:rtl w:val="0"/>
+        </w:rPr>
+        <w:t xml:space="preserve"> or threshold defines the desired values for the labels. If the sentiment feature is your label, what is the desired value for that label? That value goes into the parameter label values or threshold. </w:t>
+      </w:r>
+    </w:p>
+    <w:p>
+      <w:pPr>
+        <w:rPr>
+          <w:sz w:val="21"/>
+          <w:szCs w:val="21"/>
+        </w:rPr>
+      </w:pPr>
+      <w:r>
+        <w:rPr>
+          <w:rtl w:val="0"/>
+        </w:rPr>
+      </w:r>
+    </w:p>
+    <w:p>
+      <w:pPr>
+        <w:rPr>
+          <w:sz w:val="21"/>
+          <w:szCs w:val="21"/>
+        </w:rPr>
+      </w:pPr>
+      <w:r>
+        <w:rPr>
+          <w:sz w:val="21"/>
+          <w:szCs w:val="21"/>
+        </w:rPr>
+        <w:drawing>
+          <wp:inline distB="114300" distT="114300" distL="114300" distR="114300">
+            <wp:extent cx="5731200" cy="1066800"/>
+            <wp:effectExtent b="0" l="0" r="0" t="0"/>
+            <wp:docPr id="4" name="image12.png"/>
+            <a:graphic>
+              <a:graphicData uri="http://schemas.openxmlformats.org/drawingml/2006/picture">
+                <pic:pic>
+                  <pic:nvPicPr>
+                    <pic:cNvPr id="0" name="image12.png"/>
+                    <pic:cNvPicPr preferRelativeResize="0"/>
+                  </pic:nvPicPr>
+                  <pic:blipFill>
+                    <a:blip r:embed="rId48"/>
+                    <a:srcRect b="0" l="0" r="0" t="0"/>
+                    <a:stretch>
+                      <a:fillRect/>
+                    </a:stretch>
+                  </pic:blipFill>
+                  <pic:spPr>
+                    <a:xfrm>
+                      <a:off x="0" y="0"/>
+                      <a:ext cx="5731200" cy="1066800"/>
+                    </a:xfrm>
+                    <a:prstGeom prst="rect"/>
+                    <a:ln/>
+                  </pic:spPr>
+                </pic:pic>
+              </a:graphicData>
+            </a:graphic>
+          </wp:inline>
+        </w:drawing>
+      </w:r>
+      <w:r>
+        <w:rPr>
+          <w:rtl w:val="0"/>
+        </w:rPr>
+      </w:r>
+    </w:p>
+    <w:p>
+      <w:pPr>
+        <w:rPr>
+          <w:sz w:val="21"/>
+          <w:szCs w:val="21"/>
+        </w:rPr>
+      </w:pPr>
+      <w:r>
+        <w:rPr>
+          <w:sz w:val="21"/>
+          <w:szCs w:val="21"/>
+          <w:rtl w:val="0"/>
+        </w:rPr>
+        <w:t xml:space="preserve">Once you have configured those three objects, you are ready to run the </w:t>
+      </w:r>
+      <w:r>
+        <w:rPr>
+          <w:b w:val="1"/>
+          <w:sz w:val="21"/>
+          <w:szCs w:val="21"/>
+          <w:rtl w:val="0"/>
+        </w:rPr>
+        <w:t xml:space="preserve">pre-training bias method</w:t>
+      </w:r>
+      <w:r>
+        <w:rPr>
+          <w:sz w:val="21"/>
+          <w:szCs w:val="21"/>
+          <w:rtl w:val="0"/>
+        </w:rPr>
+        <w:t xml:space="preserve"> on the Clarify processor. In addition to specifying the</w:t>
+      </w:r>
+      <w:r>
+        <w:rPr>
+          <w:i w:val="1"/>
+          <w:sz w:val="21"/>
+          <w:szCs w:val="21"/>
+          <w:u w:val="single"/>
+          <w:rtl w:val="0"/>
+        </w:rPr>
+        <w:t xml:space="preserve"> data config</w:t>
+      </w:r>
+      <w:r>
+        <w:rPr>
+          <w:sz w:val="21"/>
+          <w:szCs w:val="21"/>
+          <w:rtl w:val="0"/>
+        </w:rPr>
+        <w:t xml:space="preserve"> and the </w:t>
+      </w:r>
+      <w:r>
+        <w:rPr>
+          <w:i w:val="1"/>
+          <w:sz w:val="21"/>
+          <w:szCs w:val="21"/>
+          <w:u w:val="single"/>
+          <w:rtl w:val="0"/>
+        </w:rPr>
+        <w:t xml:space="preserve">data bias config</w:t>
+      </w:r>
+      <w:r>
+        <w:rPr>
+          <w:sz w:val="21"/>
+          <w:szCs w:val="21"/>
+          <w:rtl w:val="0"/>
+        </w:rPr>
+        <w:t xml:space="preserve"> that you already configured, you can also specify the </w:t>
+      </w:r>
+      <w:r>
+        <w:rPr>
+          <w:i w:val="1"/>
+          <w:sz w:val="21"/>
+          <w:szCs w:val="21"/>
+          <w:u w:val="single"/>
+          <w:rtl w:val="0"/>
+        </w:rPr>
+        <w:t xml:space="preserve">methods</w:t>
+      </w:r>
+      <w:r>
+        <w:rPr>
+          <w:sz w:val="21"/>
+          <w:szCs w:val="21"/>
+          <w:rtl w:val="0"/>
+        </w:rPr>
+        <w:t xml:space="preserve"> that you want to evaluate for bias. These methods are basically the metrics that you've already learned about to detect bias. The metrics here are the CI, the class imbalance, and the DPL. You can also specify a few other methods here as well. The </w:t>
+      </w:r>
+      <w:r>
+        <w:rPr>
+          <w:i w:val="1"/>
+          <w:sz w:val="21"/>
+          <w:szCs w:val="21"/>
+          <w:u w:val="single"/>
+          <w:rtl w:val="0"/>
+        </w:rPr>
+        <w:t xml:space="preserve">wait</w:t>
+      </w:r>
+      <w:r>
+        <w:rPr>
+          <w:sz w:val="21"/>
+          <w:szCs w:val="21"/>
+          <w:rtl w:val="0"/>
+        </w:rPr>
+        <w:t xml:space="preserve"> parameter specifies whether this bias detection job should block the rest of your code or should it be executed in the background. Similarly, the </w:t>
+      </w:r>
+      <w:r>
+        <w:rPr>
+          <w:i w:val="1"/>
+          <w:sz w:val="21"/>
+          <w:szCs w:val="21"/>
+          <w:u w:val="single"/>
+          <w:rtl w:val="0"/>
+        </w:rPr>
+        <w:t xml:space="preserve">logs</w:t>
+      </w:r>
+      <w:r>
+        <w:rPr>
+          <w:sz w:val="21"/>
+          <w:szCs w:val="21"/>
+          <w:rtl w:val="0"/>
+        </w:rPr>
+        <w:t xml:space="preserve"> parameter specify whether you want to capture the logs or not. </w:t>
+      </w:r>
+    </w:p>
+    <w:p>
+      <w:pPr>
+        <w:rPr>
+          <w:sz w:val="21"/>
+          <w:szCs w:val="21"/>
+        </w:rPr>
+      </w:pPr>
+      <w:r>
+        <w:rPr>
+          <w:rtl w:val="0"/>
+        </w:rPr>
+      </w:r>
+    </w:p>
+    <w:p>
+      <w:pPr>
+        <w:rPr>
+          <w:sz w:val="21"/>
+          <w:szCs w:val="21"/>
+        </w:rPr>
+      </w:pPr>
+      <w:r>
+        <w:rPr>
+          <w:sz w:val="21"/>
+          <w:szCs w:val="21"/>
+        </w:rPr>
+        <w:drawing>
+          <wp:inline distB="114300" distT="114300" distL="114300" distR="114300">
+            <wp:extent cx="5731200" cy="1282700"/>
+            <wp:effectExtent b="0" l="0" r="0" t="0"/>
+            <wp:docPr id="16" name="image10.png"/>
+            <a:graphic>
+              <a:graphicData uri="http://schemas.openxmlformats.org/drawingml/2006/picture">
+                <pic:pic>
+                  <pic:nvPicPr>
+                    <pic:cNvPr id="0" name="image10.png"/>
+                    <pic:cNvPicPr preferRelativeResize="0"/>
+                  </pic:nvPicPr>
+                  <pic:blipFill>
+                    <a:blip r:embed="rId49"/>
+                    <a:srcRect b="0" l="0" r="0" t="0"/>
+                    <a:stretch>
+                      <a:fillRect/>
+                    </a:stretch>
+                  </pic:blipFill>
+                  <pic:spPr>
+                    <a:xfrm>
+                      <a:off x="0" y="0"/>
+                      <a:ext cx="5731200" cy="1282700"/>
+                    </a:xfrm>
+                    <a:prstGeom prst="rect"/>
+                    <a:ln/>
+                  </pic:spPr>
+                </pic:pic>
+              </a:graphicData>
+            </a:graphic>
+          </wp:inline>
+        </w:drawing>
+      </w:r>
+      <w:r>
+        <w:rPr>
+          <w:rtl w:val="0"/>
+        </w:rPr>
+      </w:r>
+    </w:p>
+    <w:p>
+      <w:pPr>
+        <w:rPr>
+          <w:sz w:val="21"/>
+          <w:szCs w:val="21"/>
+        </w:rPr>
+      </w:pPr>
+      <w:r>
+        <w:rPr>
+          <w:rtl w:val="0"/>
+        </w:rPr>
+      </w:r>
+    </w:p>
+    <w:p>
+      <w:pPr>
+        <w:rPr>
+          <w:sz w:val="21"/>
+          <w:szCs w:val="21"/>
+        </w:rPr>
+      </w:pPr>
+      <w:r>
+        <w:rPr>
+          <w:sz w:val="21"/>
+          <w:szCs w:val="21"/>
+          <w:rtl w:val="0"/>
+        </w:rPr>
+        <w:t xml:space="preserve">Once the configuration of the pre-training bias method is done, you launch this job. In the background, SageMaker Clarify is using a construct called </w:t>
+      </w:r>
+      <w:r>
+        <w:rPr>
+          <w:b w:val="1"/>
+          <w:sz w:val="21"/>
+          <w:szCs w:val="21"/>
+          <w:rtl w:val="0"/>
+        </w:rPr>
+        <w:t xml:space="preserve">SageMaker Processing Job</w:t>
+      </w:r>
+      <w:r>
+        <w:rPr>
+          <w:sz w:val="21"/>
+          <w:szCs w:val="21"/>
+          <w:rtl w:val="0"/>
+        </w:rPr>
+        <w:t xml:space="preserve"> to execute the bias detection at scale. SageMaker Processing Jobs is a construct that allows you to perform any data-related tasks at scale. These tasks could be executing pre-processing, or post-processing tasks, or even using data to evaluate your model. As you can see in the figure here, the SageMaker Processing Job expects the data to be in an S3 bucket. The data is collected from the S3 bucket and processed on this processing cluster which contains a variety of containers in the cluster. By default, containers for scikit-learn, Python, and a few others are supported. You can also have the opportunity to bring your own custom container as well. Once the processing cluster has processed the data, the transformed data or the processed data is put back in the S3 bucket. </w:t>
+      </w:r>
+    </w:p>
+    <w:p>
+      <w:pPr>
+        <w:rPr>
+          <w:sz w:val="21"/>
+          <w:szCs w:val="21"/>
+        </w:rPr>
+      </w:pPr>
+      <w:r>
+        <w:rPr>
+          <w:rtl w:val="0"/>
+        </w:rPr>
+      </w:r>
+    </w:p>
+    <w:p>
+      <w:pPr>
+        <w:rPr>
+          <w:sz w:val="21"/>
+          <w:szCs w:val="21"/>
+        </w:rPr>
+      </w:pPr>
+      <w:r>
+        <w:rPr>
+          <w:sz w:val="21"/>
+          <w:szCs w:val="21"/>
+        </w:rPr>
+        <w:drawing>
+          <wp:inline distB="114300" distT="114300" distL="114300" distR="114300">
+            <wp:extent cx="5731200" cy="2527300"/>
+            <wp:effectExtent b="0" l="0" r="0" t="0"/>
+            <wp:docPr id="36" name="image35.png"/>
+            <a:graphic>
+              <a:graphicData uri="http://schemas.openxmlformats.org/drawingml/2006/picture">
+                <pic:pic>
+                  <pic:nvPicPr>
+                    <pic:cNvPr id="0" name="image35.png"/>
+                    <pic:cNvPicPr preferRelativeResize="0"/>
+                  </pic:nvPicPr>
+                  <pic:blipFill>
+                    <a:blip r:embed="rId50"/>
+                    <a:srcRect b="0" l="0" r="0" t="0"/>
+                    <a:stretch>
+                      <a:fillRect/>
+                    </a:stretch>
+                  </pic:blipFill>
+                  <pic:spPr>
+                    <a:xfrm>
+                      <a:off x="0" y="0"/>
+                      <a:ext cx="5731200" cy="2527300"/>
+                    </a:xfrm>
+                    <a:prstGeom prst="rect"/>
+                    <a:ln/>
+                  </pic:spPr>
+                </pic:pic>
+              </a:graphicData>
+            </a:graphic>
+          </wp:inline>
+        </w:drawing>
+      </w:r>
+      <w:r>
+        <w:rPr>
+          <w:rtl w:val="0"/>
+        </w:rPr>
+      </w:r>
+    </w:p>
+    <w:p>
+      <w:pPr>
+        <w:rPr>
+          <w:sz w:val="21"/>
+          <w:szCs w:val="21"/>
+        </w:rPr>
+      </w:pPr>
+      <w:r>
+        <w:rPr>
+          <w:rtl w:val="0"/>
+        </w:rPr>
+      </w:r>
+    </w:p>
+    <w:p>
+      <w:pPr>
+        <w:rPr>
+          <w:sz w:val="21"/>
+          <w:szCs w:val="21"/>
+        </w:rPr>
+      </w:pPr>
+      <w:r>
+        <w:rPr>
+          <w:sz w:val="21"/>
+          <w:szCs w:val="21"/>
+          <w:rtl w:val="0"/>
+        </w:rPr>
+        <w:t xml:space="preserve">Now, you understand how to use the Clarify APIs and what happens behind the scenes as well. What do you think happens when you execute this run pre-training bias? What do you think the result is going to be? </w:t>
+      </w:r>
+      <w:r>
+        <w:rPr>
+          <w:i w:val="1"/>
+          <w:sz w:val="21"/>
+          <w:szCs w:val="21"/>
+          <w:rtl w:val="0"/>
+        </w:rPr>
+        <w:t xml:space="preserve">The result will actually be a very detailed report on the bias on your dataset that has persisted in S3 bucket. </w:t>
+      </w:r>
+      <w:r>
+        <w:rPr>
+          <w:sz w:val="21"/>
+          <w:szCs w:val="21"/>
+          <w:rtl w:val="0"/>
+        </w:rPr>
+        <w:t xml:space="preserve">You can download the report and review in detail to understand the behavior of your data.</w:t>
+      </w:r>
+    </w:p>
+    <w:p>
+      <w:pPr>
+        <w:rPr>
+          <w:sz w:val="21"/>
+          <w:szCs w:val="21"/>
+        </w:rPr>
+      </w:pPr>
+      <w:r>
+        <w:rPr>
+          <w:rtl w:val="0"/>
+        </w:rPr>
+      </w:r>
+    </w:p>
+    <w:p>
+      <w:pPr>
+        <w:pStyle w:val="Heading3"/>
+        <w:keepNext w:val="0"/>
+        <w:keepLines w:val="0"/>
+        <w:pBdr>
+          <w:top w:color="auto" w:space="0" w:sz="0" w:val="none"/>
+          <w:left w:color="auto" w:space="0" w:sz="0" w:val="none"/>
+          <w:bottom w:color="auto" w:space="0" w:sz="0" w:val="none"/>
+          <w:right w:color="auto" w:space="0" w:sz="0" w:val="none"/>
+          <w:between w:color="auto" w:space="0" w:sz="0" w:val="none"/>
+        </w:pBdr>
+        <w:shd w:fill="ffffff" w:val="clear"/>
+        <w:spacing w:after="300" w:before="300" w:lineRule="auto"/>
+        <w:rPr/>
+      </w:pPr>
+      <w:bookmarkStart w:colFirst="0" w:colLast="0" w:name="_nc1z68lx9xfi" w:id="29"/>
+      <w:bookmarkEnd w:id="29"/>
+      <w:r>
+        <w:rPr>
+          <w:rtl w:val="0"/>
+        </w:rPr>
+        <w:t xml:space="preserve">Approaches to statistical bias detection</w:t>
+      </w:r>
+    </w:p>
+    <w:p>
+      <w:pPr>
+        <w:rPr>
+          <w:sz w:val="21"/>
+          <w:szCs w:val="21"/>
+        </w:rPr>
+      </w:pPr>
+      <w:r>
+        <w:rPr>
+          <w:sz w:val="21"/>
+          <w:szCs w:val="21"/>
+          <w:rtl w:val="0"/>
+        </w:rPr>
+        <w:t xml:space="preserve">Now the question becomes, which one of these tools should you use, in which situation? </w:t>
+      </w:r>
+    </w:p>
+    <w:p>
+      <w:pPr>
+        <w:rPr>
+          <w:sz w:val="21"/>
+          <w:szCs w:val="21"/>
+        </w:rPr>
+      </w:pPr>
+      <w:r>
+        <w:rPr>
+          <w:rtl w:val="0"/>
+        </w:rPr>
+      </w:r>
+    </w:p>
+    <w:p>
+      <w:pPr>
+        <w:rPr>
+          <w:sz w:val="21"/>
+          <w:szCs w:val="21"/>
+        </w:rPr>
+      </w:pPr>
+      <w:r>
+        <w:rPr>
+          <w:sz w:val="21"/>
+          <w:szCs w:val="21"/>
+          <w:rtl w:val="0"/>
+        </w:rPr>
+        <w:t xml:space="preserve">The first option, </w:t>
+      </w:r>
+      <w:r>
+        <w:rPr>
+          <w:b w:val="1"/>
+          <w:sz w:val="21"/>
+          <w:szCs w:val="21"/>
+          <w:rtl w:val="0"/>
+        </w:rPr>
+        <w:t xml:space="preserve">Data Wrangler</w:t>
+      </w:r>
+      <w:r>
+        <w:rPr>
+          <w:sz w:val="21"/>
+          <w:szCs w:val="21"/>
+          <w:rtl w:val="0"/>
+        </w:rPr>
+        <w:t xml:space="preserve">, provides you with more of a UI based visual experience. So, if you would like to connect to multiple data sources and explore your data in more visual format and configure what goes into your bias reports by making selections from drop down boxes and option buttons. And finally, launch the bias detection job using a button click, Data Wrangler is the tool for you. Keep in mind that Data Wrangler is only using a subset of your data to detect bias in that data set. </w:t>
+      </w:r>
+    </w:p>
+    <w:p>
+      <w:pPr>
+        <w:rPr>
+          <w:sz w:val="21"/>
+          <w:szCs w:val="21"/>
+        </w:rPr>
+      </w:pPr>
+      <w:r>
+        <w:rPr>
+          <w:rtl w:val="0"/>
+        </w:rPr>
+      </w:r>
+    </w:p>
+    <w:p>
+      <w:pPr>
+        <w:rPr>
+          <w:sz w:val="21"/>
+          <w:szCs w:val="21"/>
+        </w:rPr>
+      </w:pPr>
+      <w:r>
+        <w:rPr>
+          <w:sz w:val="21"/>
+          <w:szCs w:val="21"/>
+          <w:rtl w:val="0"/>
+        </w:rPr>
+        <w:t xml:space="preserve">On the other hand, </w:t>
+      </w:r>
+      <w:r>
+        <w:rPr>
+          <w:b w:val="1"/>
+          <w:sz w:val="21"/>
+          <w:szCs w:val="21"/>
+          <w:rtl w:val="0"/>
+        </w:rPr>
+        <w:t xml:space="preserve">SageMaker Clarify</w:t>
+      </w:r>
+      <w:r>
+        <w:rPr>
+          <w:sz w:val="21"/>
+          <w:szCs w:val="21"/>
+          <w:rtl w:val="0"/>
+        </w:rPr>
+        <w:t xml:space="preserve"> provides you with more of an API based approach. Additionally, Clarify also provides you with the ability to scale out the bias detection process. SageMaker Clarify uses a construct called processing jobs that allow you to configure a distributed cluster to execute your bias detection job at scale. So, if you're thinking of large volumes of data, for example, millions of millions of rows of product reviews and you want to explore that data set for bias. Then, SageMaker Clarify is the tool for you, so that you can take advantage of the scale and capacity offered by Cloud.</w:t>
+      </w:r>
+    </w:p>
+    <w:p>
+      <w:pPr>
+        <w:rPr>
+          <w:sz w:val="21"/>
+          <w:szCs w:val="21"/>
+        </w:rPr>
+      </w:pPr>
+      <w:r>
+        <w:rPr>
+          <w:rtl w:val="0"/>
+        </w:rPr>
+      </w:r>
+    </w:p>
+    <w:p>
+      <w:pPr>
+        <w:pStyle w:val="Heading3"/>
+        <w:keepNext w:val="0"/>
+        <w:keepLines w:val="0"/>
+        <w:pBdr>
+          <w:top w:color="auto" w:space="0" w:sz="0" w:val="none"/>
+          <w:left w:color="auto" w:space="0" w:sz="0" w:val="none"/>
+          <w:bottom w:color="auto" w:space="0" w:sz="0" w:val="none"/>
+          <w:right w:color="auto" w:space="0" w:sz="0" w:val="none"/>
+          <w:between w:color="auto" w:space="0" w:sz="0" w:val="none"/>
+        </w:pBdr>
+        <w:shd w:fill="ffffff" w:val="clear"/>
+        <w:spacing w:after="300" w:before="300" w:lineRule="auto"/>
+        <w:rPr/>
+      </w:pPr>
+      <w:bookmarkStart w:colFirst="0" w:colLast="0" w:name="_igvlrtu0blqm" w:id="30"/>
+      <w:bookmarkEnd w:id="30"/>
+      <w:r>
+        <w:rPr>
+          <w:rtl w:val="0"/>
+        </w:rPr>
+        <w:t xml:space="preserve">Feature importance: SHAP</w:t>
+      </w:r>
+    </w:p>
+    <w:p>
+      <w:pPr>
+        <w:rPr>
+          <w:sz w:val="21"/>
+          <w:szCs w:val="21"/>
+        </w:rPr>
+      </w:pPr>
+      <w:r>
+        <w:rPr>
+          <w:sz w:val="21"/>
+          <w:szCs w:val="21"/>
+          <w:rtl w:val="0"/>
+        </w:rPr>
+        <w:t xml:space="preserve">Next, I will talk about feature importance and the open source framework </w:t>
+      </w:r>
+      <w:r>
+        <w:rPr>
+          <w:sz w:val="21"/>
+          <w:szCs w:val="21"/>
+          <w:rtl w:val="0"/>
+        </w:rPr>
+        <w:t xml:space="preserve">SHAP</w:t>
+      </w:r>
+      <w:r>
+        <w:rPr>
+          <w:sz w:val="21"/>
+          <w:szCs w:val="21"/>
+          <w:rtl w:val="0"/>
+        </w:rPr>
+        <w:t xml:space="preserve"> that is behind feature importance. In this section, you will also learn about using SageMaker Data Wrangler to calculate feature importance on the product review data set. </w:t>
+      </w:r>
+    </w:p>
+    <w:p>
+      <w:pPr>
+        <w:rPr>
+          <w:b w:val="1"/>
+          <w:sz w:val="21"/>
+          <w:szCs w:val="21"/>
+        </w:rPr>
+      </w:pPr>
+      <w:r>
+        <w:rPr>
+          <w:rtl w:val="0"/>
+        </w:rPr>
+      </w:r>
+    </w:p>
+    <w:p>
+      <w:pPr>
+        <w:rPr>
+          <w:sz w:val="21"/>
+          <w:szCs w:val="21"/>
+        </w:rPr>
+      </w:pPr>
+      <w:r>
+        <w:rPr>
+          <w:b w:val="1"/>
+          <w:sz w:val="21"/>
+          <w:szCs w:val="21"/>
+          <w:rtl w:val="0"/>
+        </w:rPr>
+        <w:t xml:space="preserve">Feature importance</w:t>
+      </w:r>
+      <w:r>
+        <w:rPr>
+          <w:sz w:val="21"/>
+          <w:szCs w:val="21"/>
+          <w:rtl w:val="0"/>
+        </w:rPr>
+        <w:t xml:space="preserve"> is the idea of explaining the individual features that make up your training data set using a score called important score. Some features from your data set could be more relevant or more important to your final model than others. Using feature importance, you can rank the individual features in the order of their importance and contribution to the final model. Feature importance allows you to evaluate how useful or valuable a feature is in relation to the other features that exist in the same data set. Let's take for example, the product review data set. It consists of multiple different features and you are trying to build a product sentiment prediction model out of that data set. You would be interested in understanding what features will play a role towards that final model, that is where feature importance comes into picture.</w:t>
+      </w:r>
+    </w:p>
+    <w:p>
+      <w:pPr>
+        <w:rPr>
+          <w:sz w:val="21"/>
+          <w:szCs w:val="21"/>
+        </w:rPr>
+      </w:pPr>
+      <w:r>
+        <w:rPr>
+          <w:rtl w:val="0"/>
+        </w:rPr>
+      </w:r>
+    </w:p>
+    <w:p>
+      <w:pPr>
+        <w:rPr>
+          <w:sz w:val="21"/>
+          <w:szCs w:val="21"/>
+        </w:rPr>
+      </w:pPr>
+      <w:r>
+        <w:rPr>
+          <w:sz w:val="21"/>
+          <w:szCs w:val="21"/>
+        </w:rPr>
+        <w:drawing>
+          <wp:inline distB="114300" distT="114300" distL="114300" distR="114300">
+            <wp:extent cx="5731200" cy="1778000"/>
+            <wp:effectExtent b="0" l="0" r="0" t="0"/>
+            <wp:docPr id="27" name="image34.png"/>
+            <a:graphic>
+              <a:graphicData uri="http://schemas.openxmlformats.org/drawingml/2006/picture">
+                <pic:pic>
+                  <pic:nvPicPr>
+                    <pic:cNvPr id="0" name="image34.png"/>
+                    <pic:cNvPicPr preferRelativeResize="0"/>
+                  </pic:nvPicPr>
+                  <pic:blipFill>
+                    <a:blip r:embed="rId51"/>
+                    <a:srcRect b="0" l="0" r="0" t="0"/>
+                    <a:stretch>
+                      <a:fillRect/>
+                    </a:stretch>
+                  </pic:blipFill>
+                  <pic:spPr>
+                    <a:xfrm>
+                      <a:off x="0" y="0"/>
+                      <a:ext cx="5731200" cy="1778000"/>
+                    </a:xfrm>
+                    <a:prstGeom prst="rect"/>
+                    <a:ln/>
+                  </pic:spPr>
+                </pic:pic>
+              </a:graphicData>
+            </a:graphic>
+          </wp:inline>
+        </w:drawing>
+      </w:r>
+      <w:r>
+        <w:rPr>
+          <w:rtl w:val="0"/>
+        </w:rPr>
+      </w:r>
+    </w:p>
+    <w:p>
+      <w:pPr>
+        <w:rPr>
+          <w:sz w:val="21"/>
+          <w:szCs w:val="21"/>
+        </w:rPr>
+      </w:pPr>
+      <w:r>
+        <w:rPr>
+          <w:rtl w:val="0"/>
+        </w:rPr>
+      </w:r>
+    </w:p>
+    <w:p>
+      <w:pPr>
+        <w:rPr>
+          <w:sz w:val="21"/>
+          <w:szCs w:val="21"/>
+        </w:rPr>
+      </w:pPr>
+      <w:r>
+        <w:rPr>
+          <w:sz w:val="21"/>
+          <w:szCs w:val="21"/>
+          <w:rtl w:val="0"/>
+        </w:rPr>
+        <w:t xml:space="preserve">Feature importance is based on a very popular open source framework called </w:t>
+      </w:r>
+      <w:r>
+        <w:rPr>
+          <w:b w:val="1"/>
+          <w:sz w:val="21"/>
+          <w:szCs w:val="21"/>
+          <w:rtl w:val="0"/>
+        </w:rPr>
+        <w:t xml:space="preserve">SHAP</w:t>
+      </w:r>
+      <w:r>
+        <w:rPr>
+          <w:sz w:val="21"/>
+          <w:szCs w:val="21"/>
+          <w:rtl w:val="0"/>
+        </w:rPr>
+        <w:t xml:space="preserve">, SHAP stands for </w:t>
+      </w:r>
+      <w:r>
+        <w:rPr>
+          <w:i w:val="1"/>
+          <w:sz w:val="21"/>
+          <w:szCs w:val="21"/>
+          <w:rtl w:val="0"/>
+        </w:rPr>
+        <w:t xml:space="preserve">shapley additive explanations</w:t>
+      </w:r>
+      <w:r>
+        <w:rPr>
+          <w:sz w:val="21"/>
+          <w:szCs w:val="21"/>
+          <w:rtl w:val="0"/>
+        </w:rPr>
+        <w:t xml:space="preserve">. </w:t>
+      </w:r>
+    </w:p>
+    <w:p>
+      <w:pPr>
+        <w:rPr>
+          <w:sz w:val="21"/>
+          <w:szCs w:val="21"/>
+        </w:rPr>
+      </w:pPr>
+      <w:r>
+        <w:rPr>
+          <w:rtl w:val="0"/>
+        </w:rPr>
+      </w:r>
+    </w:p>
+    <w:p>
+      <w:pPr>
+        <w:rPr>
+          <w:sz w:val="21"/>
+          <w:szCs w:val="21"/>
+        </w:rPr>
+      </w:pPr>
+      <w:r>
+        <w:rPr>
+          <w:sz w:val="21"/>
+          <w:szCs w:val="21"/>
+        </w:rPr>
+        <w:drawing>
+          <wp:inline distB="114300" distT="114300" distL="114300" distR="114300">
+            <wp:extent cx="5731200" cy="2806700"/>
+            <wp:effectExtent b="0" l="0" r="0" t="0"/>
+            <wp:docPr id="8" name="image19.png"/>
+            <a:graphic>
+              <a:graphicData uri="http://schemas.openxmlformats.org/drawingml/2006/picture">
+                <pic:pic>
+                  <pic:nvPicPr>
+                    <pic:cNvPr id="0" name="image19.png"/>
+                    <pic:cNvPicPr preferRelativeResize="0"/>
+                  </pic:nvPicPr>
+                  <pic:blipFill>
+                    <a:blip r:embed="rId52"/>
+                    <a:srcRect b="0" l="0" r="0" t="0"/>
+                    <a:stretch>
+                      <a:fillRect/>
+                    </a:stretch>
+                  </pic:blipFill>
+                  <pic:spPr>
+                    <a:xfrm>
+                      <a:off x="0" y="0"/>
+                      <a:ext cx="5731200" cy="2806700"/>
+                    </a:xfrm>
+                    <a:prstGeom prst="rect"/>
+                    <a:ln/>
+                  </pic:spPr>
+                </pic:pic>
+              </a:graphicData>
+            </a:graphic>
+          </wp:inline>
+        </w:drawing>
+      </w:r>
+      <w:r>
+        <w:rPr>
+          <w:rtl w:val="0"/>
+        </w:rPr>
+      </w:r>
+    </w:p>
+    <w:p>
+      <w:pPr>
+        <w:rPr>
+          <w:sz w:val="21"/>
+          <w:szCs w:val="21"/>
+        </w:rPr>
+      </w:pPr>
+      <w:r>
+        <w:rPr>
+          <w:rtl w:val="0"/>
+        </w:rPr>
+      </w:r>
+    </w:p>
+    <w:p>
+      <w:pPr>
+        <w:rPr>
+          <w:sz w:val="21"/>
+          <w:szCs w:val="21"/>
+        </w:rPr>
+      </w:pPr>
+      <w:r>
+        <w:rPr>
+          <w:sz w:val="21"/>
+          <w:szCs w:val="21"/>
+          <w:rtl w:val="0"/>
+        </w:rPr>
+        <w:t xml:space="preserve">The framework itself is based on </w:t>
+      </w:r>
+      <w:r>
+        <w:rPr>
+          <w:i w:val="1"/>
+          <w:sz w:val="21"/>
+          <w:szCs w:val="21"/>
+          <w:u w:val="single"/>
+          <w:rtl w:val="0"/>
+        </w:rPr>
+        <w:t xml:space="preserve">shapley values</w:t>
+      </w:r>
+      <w:r>
+        <w:rPr>
+          <w:sz w:val="21"/>
+          <w:szCs w:val="21"/>
+          <w:rtl w:val="0"/>
+        </w:rPr>
+        <w:t xml:space="preserve">, which in turn is based on game theory. To understand how SHAP works, consider a play or a game in which multiple players are involved and there is a very specific outcome to the play that could be either a win or a loss. Shapley values allow you to attribute the outcome of the game to the individual players involved in the game. Translating that into the machine learning world, you can use the same concept to </w:t>
+      </w:r>
+      <w:r>
+        <w:rPr>
+          <w:i w:val="1"/>
+          <w:sz w:val="21"/>
+          <w:szCs w:val="21"/>
+          <w:u w:val="single"/>
+          <w:rtl w:val="0"/>
+        </w:rPr>
+        <w:t xml:space="preserve">explain the predictions</w:t>
+      </w:r>
+      <w:r>
+        <w:rPr>
+          <w:sz w:val="21"/>
+          <w:szCs w:val="21"/>
+          <w:rtl w:val="0"/>
+        </w:rPr>
+        <w:t xml:space="preserve"> made by the machine learning model. In this case, the individual players would be the individual features that make up the data set and the outcome of the play would be the machine learning model prediction. So using the same concept, you can explain how the predictions will correlate to the individual feature values that make up your training data set. Using the </w:t>
+      </w:r>
+      <w:r>
+        <w:rPr>
+          <w:sz w:val="21"/>
+          <w:szCs w:val="21"/>
+          <w:rtl w:val="0"/>
+        </w:rPr>
+        <w:t xml:space="preserve">SHAP</w:t>
+      </w:r>
+      <w:r>
+        <w:rPr>
+          <w:sz w:val="21"/>
+          <w:szCs w:val="21"/>
+          <w:rtl w:val="0"/>
+        </w:rPr>
+        <w:t xml:space="preserve"> framework, you can provide both</w:t>
+      </w:r>
+      <w:r>
+        <w:rPr>
+          <w:i w:val="1"/>
+          <w:sz w:val="21"/>
+          <w:szCs w:val="21"/>
+          <w:u w:val="single"/>
+          <w:rtl w:val="0"/>
+        </w:rPr>
+        <w:t xml:space="preserve"> local and global explanations</w:t>
+      </w:r>
+      <w:r>
+        <w:rPr>
+          <w:sz w:val="21"/>
+          <w:szCs w:val="21"/>
+          <w:rtl w:val="0"/>
+        </w:rPr>
+        <w:t xml:space="preserve">. While the local explanation focuses on indicating how an individual feature contributes to the final model. The global explanation takes a much more comprehensive view in trying to understand how the data in its entirety contributes to the final outcome from the machine learning model. SHAP framework is also very extensive in nature in that it considers all possible combinations of feature values along with all possible outcomes for your machine learning model. Because of this extensive nature, the SHAP framework could be very time intensive, but also because of this extensive nature, SHAP can provide you with guarantees in terms of </w:t>
+      </w:r>
+      <w:r>
+        <w:rPr>
+          <w:i w:val="1"/>
+          <w:sz w:val="21"/>
+          <w:szCs w:val="21"/>
+          <w:u w:val="single"/>
+          <w:rtl w:val="0"/>
+        </w:rPr>
+        <w:t xml:space="preserve">consistency and local accuracy</w:t>
+      </w:r>
+      <w:r>
+        <w:rPr>
+          <w:sz w:val="21"/>
+          <w:szCs w:val="21"/>
+          <w:rtl w:val="0"/>
+        </w:rPr>
+        <w:t xml:space="preserve">.</w:t>
+      </w:r>
+    </w:p>
+    <w:p>
+      <w:pPr>
+        <w:rPr>
+          <w:sz w:val="21"/>
+          <w:szCs w:val="21"/>
+        </w:rPr>
+      </w:pPr>
+      <w:r>
+        <w:rPr>
+          <w:rtl w:val="0"/>
+        </w:rPr>
+      </w:r>
+    </w:p>
+    <w:p>
+      <w:pPr>
+        <w:pStyle w:val="Heading2"/>
+        <w:keepNext w:val="0"/>
+        <w:keepLines w:val="0"/>
+        <w:pBdr>
+          <w:top w:color="auto" w:space="0" w:sz="0" w:val="none"/>
+          <w:left w:color="auto" w:space="0" w:sz="0" w:val="none"/>
+          <w:bottom w:color="auto" w:space="0" w:sz="0" w:val="none"/>
+          <w:right w:color="auto" w:space="0" w:sz="0" w:val="none"/>
+          <w:between w:color="auto" w:space="0" w:sz="0" w:val="none"/>
+        </w:pBdr>
+        <w:shd w:fill="ffffff" w:val="clear"/>
+        <w:spacing w:before="0" w:lineRule="auto"/>
+        <w:rPr>
           <w:rFonts w:ascii="Roboto" w:cs="Roboto" w:eastAsia="Roboto" w:hAnsi="Roboto"/>
           <w:color w:val="1f1f1f"/>
-          <w:sz w:val="21"/>
-          <w:szCs w:val="21"/>
-        </w:rPr>
-      </w:pPr>
-      <w:r>
-        <w:rPr>
-          <w:rtl w:val="0"/>
-        </w:rPr>
-      </w:r>
-    </w:p>
-    <w:p>
-      <w:pPr>
-        <w:rPr>
-          <w:sz w:val="21"/>
-          <w:szCs w:val="21"/>
-        </w:rPr>
+          <w:sz w:val="24"/>
+          <w:szCs w:val="24"/>
+        </w:rPr>
+      </w:pPr>
+      <w:bookmarkStart w:colFirst="0" w:colLast="0" w:name="_ag21dzdtu7ro" w:id="31"/>
+      <w:bookmarkEnd w:id="31"/>
+      <w:r>
+        <w:rPr>
+          <w:rtl w:val="0"/>
+        </w:rPr>
+        <w:t xml:space="preserve">Additional reading material</w:t>
+      </w:r>
+      <w:r>
+        <w:pict>
+          <v:rect style="width:0.0pt;height:1.5pt" o:hr="t" o:hrstd="t" o:hralign="center" fillcolor="#A0A0A0" stroked="f"/>
+        </w:pict>
+      </w:r>
+      <w:r>
+        <w:rPr>
+          <w:rtl w:val="0"/>
+        </w:rPr>
+      </w:r>
+    </w:p>
+    <w:p>
+      <w:pPr>
+        <w:shd w:fill="ffffff" w:val="clear"/>
+        <w:spacing w:after="300" w:line="360" w:lineRule="auto"/>
+        <w:rPr>
+          <w:color w:val="1f1f1f"/>
+          <w:sz w:val="21"/>
+          <w:szCs w:val="21"/>
+        </w:rPr>
+      </w:pPr>
+      <w:r>
+        <w:rPr>
+          <w:color w:val="1f1f1f"/>
+          <w:sz w:val="21"/>
+          <w:szCs w:val="21"/>
+          <w:rtl w:val="0"/>
+        </w:rPr>
+        <w:t xml:space="preserve">If you wish to dive more deeply into the topics covered this week, feel free to check out these optional references. (You won’t have to read these to complete this week’s practice quizzes.)</w:t>
+      </w:r>
+    </w:p>
+    <w:p>
+      <w:pPr>
+        <w:numPr>
+          <w:ilvl w:val="0"/>
+          <w:numId w:val="6"/>
+        </w:numPr>
+        <w:spacing w:after="0" w:afterAutospacing="0" w:lineRule="auto"/>
+        <w:ind w:left="1180" w:hanging="360"/>
+      </w:pPr>
+      <w:hyperlink r:id="rId53">
+        <w:r>
+          <w:rPr>
+            <w:rFonts w:ascii="Roboto" w:cs="Roboto" w:eastAsia="Roboto" w:hAnsi="Roboto"/>
+            <w:color w:val="0062e4"/>
+            <w:sz w:val="21"/>
+            <w:szCs w:val="21"/>
+            <w:u w:val="single"/>
+            <w:rtl w:val="0"/>
+          </w:rPr>
+          <w:t xml:space="preserve">Measure Pretraining Bias - Amazon SageMaker</w:t>
+        </w:r>
+      </w:hyperlink>
+      <w:r>
+        <w:rPr>
+          <w:rtl w:val="0"/>
+        </w:rPr>
+      </w:r>
+    </w:p>
+    <w:p>
+      <w:pPr>
+        <w:numPr>
+          <w:ilvl w:val="0"/>
+          <w:numId w:val="6"/>
+        </w:numPr>
+        <w:spacing w:after="460" w:lineRule="auto"/>
+        <w:ind w:left="1180" w:hanging="360"/>
+      </w:pPr>
+      <w:hyperlink r:id="rId54">
+        <w:r>
+          <w:rPr>
+            <w:rFonts w:ascii="Roboto" w:cs="Roboto" w:eastAsia="Roboto" w:hAnsi="Roboto"/>
+            <w:color w:val="0062e4"/>
+            <w:sz w:val="21"/>
+            <w:szCs w:val="21"/>
+            <w:u w:val="single"/>
+            <w:rtl w:val="0"/>
+          </w:rPr>
+          <w:t xml:space="preserve">SHAP</w:t>
+        </w:r>
+      </w:hyperlink>
+      <w:r>
+        <w:rPr>
+          <w:rtl w:val="0"/>
+        </w:rPr>
+      </w:r>
+    </w:p>
+    <w:p>
+      <w:pPr>
+        <w:rPr>
+          <w:sz w:val="21"/>
+          <w:szCs w:val="21"/>
+        </w:rPr>
+      </w:pPr>
+      <w:r>
+        <w:rPr>
+          <w:rtl w:val="0"/>
+        </w:rPr>
+      </w:r>
+    </w:p>
+    <w:p>
+      <w:pPr>
+        <w:rPr>
+          <w:sz w:val="21"/>
+          <w:szCs w:val="21"/>
+        </w:rPr>
+      </w:pPr>
+      <w:r>
+        <w:br w:type="page"/>
+      </w:r>
+      <w:r>
+        <w:rPr>
+          <w:rtl w:val="0"/>
+        </w:rPr>
+      </w:r>
+    </w:p>
+    <w:p>
+      <w:pPr>
+        <w:pStyle w:val="Heading1"/>
+        <w:rPr/>
+      </w:pPr>
+      <w:bookmarkStart w:colFirst="0" w:colLast="0" w:name="_y74qm6nhw083" w:id="32"/>
+      <w:bookmarkEnd w:id="32"/>
+      <w:r>
+        <w:rPr>
+          <w:rtl w:val="0"/>
+        </w:rPr>
+        <w:t xml:space="preserve">Week 3: Use Automated Machine Learning to train a Text Classifier</w:t>
+      </w:r>
+    </w:p>
+    <w:p>
+      <w:pPr>
+        <w:rPr/>
+      </w:pPr>
+      <w:r>
+        <w:rPr>
+          <w:rtl w:val="0"/>
+        </w:rPr>
+      </w:r>
+    </w:p>
+    <w:p>
+      <w:pPr>
+        <w:pStyle w:val="Heading2"/>
+        <w:keepNext w:val="0"/>
+        <w:keepLines w:val="0"/>
+        <w:pBdr>
+          <w:top w:color="auto" w:space="0" w:sz="0" w:val="none"/>
+          <w:left w:color="auto" w:space="0" w:sz="0" w:val="none"/>
+          <w:bottom w:color="auto" w:space="0" w:sz="0" w:val="none"/>
+          <w:right w:color="auto" w:space="0" w:sz="0" w:val="none"/>
+          <w:between w:color="auto" w:space="0" w:sz="0" w:val="none"/>
+        </w:pBdr>
+        <w:shd w:fill="ffffff" w:val="clear"/>
+        <w:spacing w:after="360" w:before="0" w:line="332.30769230769226" w:lineRule="auto"/>
+        <w:rPr/>
+      </w:pPr>
+      <w:bookmarkStart w:colFirst="0" w:colLast="0" w:name="_sx31mua5gwnt" w:id="33"/>
+      <w:bookmarkEnd w:id="33"/>
+      <w:r>
+        <w:rPr>
+          <w:rtl w:val="0"/>
+        </w:rPr>
+        <w:t xml:space="preserve">Automated Machine Learning</w:t>
+      </w:r>
+    </w:p>
+    <w:p>
+      <w:pPr>
+        <w:rPr/>
       </w:pPr>
       <w:r>
         <w:rPr>
@@ -6710,6 +10100,120 @@
       </w:rPr>
     </w:lvl>
   </w:abstractNum>
+  <w:abstractNum w:abstractNumId="6">
+    <w:lvl w:ilvl="0">
+      <w:start w:val="1"/>
+      <w:numFmt w:val="bullet"/>
+      <w:lvlText w:val="●"/>
+      <w:lvlJc w:val="left"/>
+      <w:pPr>
+        <w:ind w:left="720" w:hanging="360"/>
+      </w:pPr>
+      <w:rPr>
+        <w:rFonts w:ascii="Roboto" w:cs="Roboto" w:eastAsia="Roboto" w:hAnsi="Roboto"/>
+        <w:color w:val="1f1f1f"/>
+        <w:sz w:val="21"/>
+        <w:szCs w:val="21"/>
+        <w:u w:val="none"/>
+      </w:rPr>
+    </w:lvl>
+    <w:lvl w:ilvl="1">
+      <w:start w:val="1"/>
+      <w:numFmt w:val="bullet"/>
+      <w:lvlText w:val="○"/>
+      <w:lvlJc w:val="left"/>
+      <w:pPr>
+        <w:ind w:left="1440" w:hanging="360"/>
+      </w:pPr>
+      <w:rPr>
+        <w:u w:val="none"/>
+      </w:rPr>
+    </w:lvl>
+    <w:lvl w:ilvl="2">
+      <w:start w:val="1"/>
+      <w:numFmt w:val="bullet"/>
+      <w:lvlText w:val="■"/>
+      <w:lvlJc w:val="left"/>
+      <w:pPr>
+        <w:ind w:left="2160" w:hanging="360"/>
+      </w:pPr>
+      <w:rPr>
+        <w:u w:val="none"/>
+      </w:rPr>
+    </w:lvl>
+    <w:lvl w:ilvl="3">
+      <w:start w:val="1"/>
+      <w:numFmt w:val="bullet"/>
+      <w:lvlText w:val="●"/>
+      <w:lvlJc w:val="left"/>
+      <w:pPr>
+        <w:ind w:left="2880" w:hanging="360"/>
+      </w:pPr>
+      <w:rPr>
+        <w:u w:val="none"/>
+      </w:rPr>
+    </w:lvl>
+    <w:lvl w:ilvl="4">
+      <w:start w:val="1"/>
+      <w:numFmt w:val="bullet"/>
+      <w:lvlText w:val="○"/>
+      <w:lvlJc w:val="left"/>
+      <w:pPr>
+        <w:ind w:left="3600" w:hanging="360"/>
+      </w:pPr>
+      <w:rPr>
+        <w:u w:val="none"/>
+      </w:rPr>
+    </w:lvl>
+    <w:lvl w:ilvl="5">
+      <w:start w:val="1"/>
+      <w:numFmt w:val="bullet"/>
+      <w:lvlText w:val="■"/>
+      <w:lvlJc w:val="left"/>
+      <w:pPr>
+        <w:ind w:left="4320" w:hanging="360"/>
+      </w:pPr>
+      <w:rPr>
+        <w:u w:val="none"/>
+      </w:rPr>
+    </w:lvl>
+    <w:lvl w:ilvl="6">
+      <w:start w:val="1"/>
+      <w:numFmt w:val="bullet"/>
+      <w:lvlText w:val="●"/>
+      <w:lvlJc w:val="left"/>
+      <w:pPr>
+        <w:ind w:left="5040" w:hanging="360"/>
+      </w:pPr>
+      <w:rPr>
+        <w:u w:val="none"/>
+      </w:rPr>
+    </w:lvl>
+    <w:lvl w:ilvl="7">
+      <w:start w:val="1"/>
+      <w:numFmt w:val="bullet"/>
+      <w:lvlText w:val="○"/>
+      <w:lvlJc w:val="left"/>
+      <w:pPr>
+        <w:ind w:left="5760" w:hanging="360"/>
+      </w:pPr>
+      <w:rPr>
+        <w:u w:val="none"/>
+      </w:rPr>
+    </w:lvl>
+    <w:lvl w:ilvl="8">
+      <w:start w:val="1"/>
+      <w:numFmt w:val="bullet"/>
+      <w:lvlText w:val="■"/>
+      <w:lvlJc w:val="left"/>
+      <w:pPr>
+        <w:ind w:left="6480" w:hanging="360"/>
+      </w:pPr>
+      <w:rPr>
+        <w:u w:val="none"/>
+      </w:rPr>
+    </w:lvl>
+  </w:abstractNum>
   <w:num w:numId="1">
     <w:abstractNumId w:val="1"/>
   </w:num>
@@ -6724,6 +10228,9 @@
   </w:num>
   <w:num w:numId="5">
     <w:abstractNumId w:val="5"/>
+  </w:num>
+  <w:num w:numId="6">
+    <w:abstractNumId w:val="6"/>
   </w:num>
 </w:numbering>
 </file>

</xml_diff>